<commit_message>
Added Plots to the Data Report
</commit_message>
<xml_diff>
--- a/Syriatel Customer Churn Data Report.docx
+++ b/Syriatel Customer Churn Data Report.docx
@@ -81,17 +81,7 @@
           <w:sz w:val="24"/>
           <w:szCs w:val="24"/>
         </w:rPr>
-        <w:t>, a telecommun</w:t>
-      </w:r>
-      <w:bookmarkStart w:id="0" w:name="_GoBack"/>
-      <w:bookmarkEnd w:id="0"/>
-      <w:r>
-        <w:rPr>
-          <w:rFonts w:ascii="Palatino Linotype" w:hAnsi="Palatino Linotype"/>
-          <w:sz w:val="24"/>
-          <w:szCs w:val="24"/>
-        </w:rPr>
-        <w:t>ications company, aims to minimize revenue losses caused by customer churn. The company is focused on identifying the key factors contributing to customer attrition and understanding the reasons behind customers discontinuing their services.</w:t>
+        <w:t>, a telecommunications company, aims to minimize revenue losses caused by customer churn. The company is focused on identifying the key factors contributing to customer attrition and understanding the reasons behind customers discontinuing their services.</w:t>
       </w:r>
     </w:p>
     <w:p>
@@ -368,6 +358,42 @@
     </w:p>
     <w:p>
       <w:pPr>
+        <w:rPr>
+          <w:rFonts w:ascii="Palatino Linotype" w:hAnsi="Palatino Linotype"/>
+          <w:sz w:val="24"/>
+          <w:szCs w:val="24"/>
+        </w:rPr>
+      </w:pPr>
+    </w:p>
+    <w:p>
+      <w:pPr>
+        <w:rPr>
+          <w:rFonts w:ascii="Palatino Linotype" w:hAnsi="Palatino Linotype"/>
+          <w:sz w:val="24"/>
+          <w:szCs w:val="24"/>
+        </w:rPr>
+      </w:pPr>
+    </w:p>
+    <w:p>
+      <w:pPr>
+        <w:rPr>
+          <w:rFonts w:ascii="Palatino Linotype" w:hAnsi="Palatino Linotype"/>
+          <w:sz w:val="24"/>
+          <w:szCs w:val="24"/>
+        </w:rPr>
+      </w:pPr>
+    </w:p>
+    <w:p>
+      <w:pPr>
+        <w:rPr>
+          <w:rFonts w:ascii="Palatino Linotype" w:hAnsi="Palatino Linotype"/>
+          <w:sz w:val="24"/>
+          <w:szCs w:val="24"/>
+        </w:rPr>
+      </w:pPr>
+    </w:p>
+    <w:p>
+      <w:pPr>
         <w:pStyle w:val="ListParagraph"/>
         <w:ind w:left="1440"/>
         <w:rPr>
@@ -415,17 +441,589 @@
           <w:sz w:val="24"/>
           <w:szCs w:val="24"/>
         </w:rPr>
-        <w:t>The dataset contains 3,333 rows and 21 columns. Here's a summary of its structure and a preview of the first five rows:</w:t>
-      </w:r>
-    </w:p>
-    <w:p>
-      <w:pPr>
-        <w:rPr>
-          <w:rFonts w:ascii="Palatino Linotype" w:hAnsi="Palatino Linotype"/>
-          <w:sz w:val="24"/>
-          <w:szCs w:val="24"/>
-        </w:rPr>
-      </w:pPr>
+        <w:t xml:space="preserve">The dataset contains 3,333 rows and 21 columns. </w:t>
+      </w:r>
+      <w:r>
+        <w:rPr>
+          <w:rFonts w:ascii="Palatino Linotype" w:hAnsi="Palatino Linotype"/>
+          <w:sz w:val="24"/>
+          <w:szCs w:val="24"/>
+        </w:rPr>
+        <w:t xml:space="preserve">This can be confirmed by checking the dimension of the dataset. </w:t>
+      </w:r>
+    </w:p>
+    <w:p>
+      <w:pPr>
+        <w:rPr>
+          <w:rFonts w:ascii="Palatino Linotype" w:hAnsi="Palatino Linotype"/>
+          <w:sz w:val="24"/>
+          <w:szCs w:val="24"/>
+        </w:rPr>
+      </w:pPr>
+      <w:r>
+        <w:rPr>
+          <w:rFonts w:ascii="Palatino Linotype" w:hAnsi="Palatino Linotype"/>
+          <w:sz w:val="24"/>
+          <w:szCs w:val="24"/>
+        </w:rPr>
+        <w:drawing>
+          <wp:inline distT="0" distB="0" distL="0" distR="0" wp14:anchorId="7F066019" wp14:editId="7DEF9F42">
+            <wp:extent cx="2057506" cy="577880"/>
+            <wp:effectExtent l="0" t="0" r="0" b="0"/>
+            <wp:docPr id="1" name="Picture 1"/>
+            <wp:cNvGraphicFramePr>
+              <a:graphicFrameLocks xmlns:a="http://schemas.openxmlformats.org/drawingml/2006/main" noChangeAspect="1"/>
+            </wp:cNvGraphicFramePr>
+            <a:graphic xmlns:a="http://schemas.openxmlformats.org/drawingml/2006/main">
+              <a:graphicData uri="http://schemas.openxmlformats.org/drawingml/2006/picture">
+                <pic:pic xmlns:pic="http://schemas.openxmlformats.org/drawingml/2006/picture">
+                  <pic:nvPicPr>
+                    <pic:cNvPr id="1" name=""/>
+                    <pic:cNvPicPr/>
+                  </pic:nvPicPr>
+                  <pic:blipFill>
+                    <a:blip r:embed="rId5"/>
+                    <a:stretch>
+                      <a:fillRect/>
+                    </a:stretch>
+                  </pic:blipFill>
+                  <pic:spPr>
+                    <a:xfrm>
+                      <a:off x="0" y="0"/>
+                      <a:ext cx="2057506" cy="577880"/>
+                    </a:xfrm>
+                    <a:prstGeom prst="rect">
+                      <a:avLst/>
+                    </a:prstGeom>
+                  </pic:spPr>
+                </pic:pic>
+              </a:graphicData>
+            </a:graphic>
+          </wp:inline>
+        </w:drawing>
+      </w:r>
+    </w:p>
+    <w:p>
+      <w:pPr>
+        <w:rPr>
+          <w:rFonts w:ascii="Palatino Linotype" w:hAnsi="Palatino Linotype"/>
+          <w:sz w:val="24"/>
+          <w:szCs w:val="24"/>
+        </w:rPr>
+      </w:pPr>
+      <w:r>
+        <w:rPr>
+          <w:rFonts w:ascii="Palatino Linotype" w:hAnsi="Palatino Linotype"/>
+          <w:sz w:val="24"/>
+          <w:szCs w:val="24"/>
+        </w:rPr>
+        <w:t>Here's a summary of its structure</w:t>
+      </w:r>
+      <w:r>
+        <w:rPr>
+          <w:rFonts w:ascii="Palatino Linotype" w:hAnsi="Palatino Linotype"/>
+          <w:sz w:val="24"/>
+          <w:szCs w:val="24"/>
+        </w:rPr>
+        <w:t>:</w:t>
+      </w:r>
+    </w:p>
+    <w:p>
+      <w:pPr>
+        <w:rPr>
+          <w:rFonts w:ascii="Palatino Linotype" w:hAnsi="Palatino Linotype"/>
+          <w:b/>
+          <w:sz w:val="24"/>
+          <w:szCs w:val="24"/>
+        </w:rPr>
+      </w:pPr>
+      <w:r>
+        <w:rPr>
+          <w:rFonts w:ascii="Palatino Linotype" w:hAnsi="Palatino Linotype"/>
+          <w:b/>
+          <w:sz w:val="24"/>
+          <w:szCs w:val="24"/>
+        </w:rPr>
+        <w:t>Summary:</w:t>
+      </w:r>
+    </w:p>
+    <w:p>
+      <w:pPr>
+        <w:rPr>
+          <w:rFonts w:ascii="Palatino Linotype" w:hAnsi="Palatino Linotype"/>
+          <w:sz w:val="24"/>
+          <w:szCs w:val="24"/>
+        </w:rPr>
+      </w:pPr>
+      <w:r>
+        <w:rPr>
+          <w:rFonts w:ascii="Palatino Linotype" w:hAnsi="Palatino Linotype"/>
+          <w:sz w:val="24"/>
+          <w:szCs w:val="24"/>
+        </w:rPr>
+        <w:t xml:space="preserve">Columns: 21, including numerical, categorical, and </w:t>
+      </w:r>
+      <w:proofErr w:type="spellStart"/>
+      <w:r>
+        <w:rPr>
+          <w:rFonts w:ascii="Palatino Linotype" w:hAnsi="Palatino Linotype"/>
+          <w:sz w:val="24"/>
+          <w:szCs w:val="24"/>
+        </w:rPr>
+        <w:t>boolean</w:t>
+      </w:r>
+      <w:proofErr w:type="spellEnd"/>
+      <w:r>
+        <w:rPr>
+          <w:rFonts w:ascii="Palatino Linotype" w:hAnsi="Palatino Linotype"/>
+          <w:sz w:val="24"/>
+          <w:szCs w:val="24"/>
+        </w:rPr>
+        <w:t xml:space="preserve"> data types.</w:t>
+      </w:r>
+    </w:p>
+    <w:p>
+      <w:pPr>
+        <w:rPr>
+          <w:rFonts w:ascii="Palatino Linotype" w:hAnsi="Palatino Linotype"/>
+          <w:sz w:val="24"/>
+          <w:szCs w:val="24"/>
+        </w:rPr>
+      </w:pPr>
+      <w:r>
+        <w:rPr>
+          <w:rFonts w:ascii="Palatino Linotype" w:hAnsi="Palatino Linotype"/>
+          <w:sz w:val="24"/>
+          <w:szCs w:val="24"/>
+        </w:rPr>
+        <w:t>The respective columns are:</w:t>
+      </w:r>
+    </w:p>
+    <w:p>
+      <w:pPr>
+        <w:pStyle w:val="ListParagraph"/>
+        <w:numPr>
+          <w:ilvl w:val="0"/>
+          <w:numId w:val="4"/>
+        </w:numPr>
+        <w:rPr>
+          <w:rFonts w:ascii="Palatino Linotype" w:hAnsi="Palatino Linotype"/>
+          <w:sz w:val="24"/>
+          <w:szCs w:val="24"/>
+        </w:rPr>
+      </w:pPr>
+      <w:r>
+        <w:rPr>
+          <w:rFonts w:ascii="Palatino Linotype" w:hAnsi="Palatino Linotype"/>
+          <w:sz w:val="24"/>
+          <w:szCs w:val="24"/>
+        </w:rPr>
+        <w:t>state: Customer state (e.g., KS, OH).</w:t>
+      </w:r>
+    </w:p>
+    <w:p>
+      <w:pPr>
+        <w:pStyle w:val="ListParagraph"/>
+        <w:numPr>
+          <w:ilvl w:val="0"/>
+          <w:numId w:val="4"/>
+        </w:numPr>
+        <w:rPr>
+          <w:rFonts w:ascii="Palatino Linotype" w:hAnsi="Palatino Linotype"/>
+          <w:sz w:val="24"/>
+          <w:szCs w:val="24"/>
+        </w:rPr>
+      </w:pPr>
+      <w:r>
+        <w:rPr>
+          <w:rFonts w:ascii="Palatino Linotype" w:hAnsi="Palatino Linotype"/>
+          <w:sz w:val="24"/>
+          <w:szCs w:val="24"/>
+        </w:rPr>
+        <w:t>account length: Length of customer account in days.</w:t>
+      </w:r>
+    </w:p>
+    <w:p>
+      <w:pPr>
+        <w:pStyle w:val="ListParagraph"/>
+        <w:numPr>
+          <w:ilvl w:val="0"/>
+          <w:numId w:val="4"/>
+        </w:numPr>
+        <w:rPr>
+          <w:rFonts w:ascii="Palatino Linotype" w:hAnsi="Palatino Linotype"/>
+          <w:sz w:val="24"/>
+          <w:szCs w:val="24"/>
+        </w:rPr>
+      </w:pPr>
+      <w:r>
+        <w:rPr>
+          <w:rFonts w:ascii="Palatino Linotype" w:hAnsi="Palatino Linotype"/>
+          <w:sz w:val="24"/>
+          <w:szCs w:val="24"/>
+        </w:rPr>
+        <w:t>area code: Area code of the customer.</w:t>
+      </w:r>
+    </w:p>
+    <w:p>
+      <w:pPr>
+        <w:pStyle w:val="ListParagraph"/>
+        <w:numPr>
+          <w:ilvl w:val="0"/>
+          <w:numId w:val="4"/>
+        </w:numPr>
+        <w:rPr>
+          <w:rFonts w:ascii="Palatino Linotype" w:hAnsi="Palatino Linotype"/>
+          <w:sz w:val="24"/>
+          <w:szCs w:val="24"/>
+        </w:rPr>
+      </w:pPr>
+      <w:r>
+        <w:rPr>
+          <w:rFonts w:ascii="Palatino Linotype" w:hAnsi="Palatino Linotype"/>
+          <w:sz w:val="24"/>
+          <w:szCs w:val="24"/>
+        </w:rPr>
+        <w:t>phone number: Customer phone number.</w:t>
+      </w:r>
+    </w:p>
+    <w:p>
+      <w:pPr>
+        <w:pStyle w:val="ListParagraph"/>
+        <w:numPr>
+          <w:ilvl w:val="0"/>
+          <w:numId w:val="4"/>
+        </w:numPr>
+        <w:rPr>
+          <w:rFonts w:ascii="Palatino Linotype" w:hAnsi="Palatino Linotype"/>
+          <w:sz w:val="24"/>
+          <w:szCs w:val="24"/>
+        </w:rPr>
+      </w:pPr>
+      <w:r>
+        <w:rPr>
+          <w:rFonts w:ascii="Palatino Linotype" w:hAnsi="Palatino Linotype"/>
+          <w:sz w:val="24"/>
+          <w:szCs w:val="24"/>
+        </w:rPr>
+        <w:t>international plan: Whether the customer has an international calling plan (yes or no).</w:t>
+      </w:r>
+    </w:p>
+    <w:p>
+      <w:pPr>
+        <w:pStyle w:val="ListParagraph"/>
+        <w:numPr>
+          <w:ilvl w:val="0"/>
+          <w:numId w:val="4"/>
+        </w:numPr>
+        <w:rPr>
+          <w:rFonts w:ascii="Palatino Linotype" w:hAnsi="Palatino Linotype"/>
+          <w:sz w:val="24"/>
+          <w:szCs w:val="24"/>
+        </w:rPr>
+      </w:pPr>
+      <w:r>
+        <w:rPr>
+          <w:rFonts w:ascii="Palatino Linotype" w:hAnsi="Palatino Linotype"/>
+          <w:sz w:val="24"/>
+          <w:szCs w:val="24"/>
+        </w:rPr>
+        <w:t>voice mail plan: Whether the customer has a voicemail plan (yes or no).</w:t>
+      </w:r>
+    </w:p>
+    <w:p>
+      <w:pPr>
+        <w:pStyle w:val="ListParagraph"/>
+        <w:numPr>
+          <w:ilvl w:val="0"/>
+          <w:numId w:val="4"/>
+        </w:numPr>
+        <w:rPr>
+          <w:rFonts w:ascii="Palatino Linotype" w:hAnsi="Palatino Linotype"/>
+          <w:sz w:val="24"/>
+          <w:szCs w:val="24"/>
+        </w:rPr>
+      </w:pPr>
+      <w:r>
+        <w:rPr>
+          <w:rFonts w:ascii="Palatino Linotype" w:hAnsi="Palatino Linotype"/>
+          <w:sz w:val="24"/>
+          <w:szCs w:val="24"/>
+        </w:rPr>
+        <w:t>number vmail messages: Number of voicemail messages.</w:t>
+      </w:r>
+    </w:p>
+    <w:p>
+      <w:pPr>
+        <w:pStyle w:val="ListParagraph"/>
+        <w:numPr>
+          <w:ilvl w:val="0"/>
+          <w:numId w:val="4"/>
+        </w:numPr>
+        <w:rPr>
+          <w:rFonts w:ascii="Palatino Linotype" w:hAnsi="Palatino Linotype"/>
+          <w:sz w:val="24"/>
+          <w:szCs w:val="24"/>
+        </w:rPr>
+      </w:pPr>
+      <w:r>
+        <w:rPr>
+          <w:rFonts w:ascii="Palatino Linotype" w:hAnsi="Palatino Linotype"/>
+          <w:sz w:val="24"/>
+          <w:szCs w:val="24"/>
+        </w:rPr>
+        <w:t>total day minutes, total day calls, total day charge: Metrics for daytime usage.</w:t>
+      </w:r>
+    </w:p>
+    <w:p>
+      <w:pPr>
+        <w:pStyle w:val="ListParagraph"/>
+        <w:numPr>
+          <w:ilvl w:val="0"/>
+          <w:numId w:val="4"/>
+        </w:numPr>
+        <w:rPr>
+          <w:rFonts w:ascii="Palatino Linotype" w:hAnsi="Palatino Linotype"/>
+          <w:sz w:val="24"/>
+          <w:szCs w:val="24"/>
+        </w:rPr>
+      </w:pPr>
+      <w:r>
+        <w:rPr>
+          <w:rFonts w:ascii="Palatino Linotype" w:hAnsi="Palatino Linotype"/>
+          <w:sz w:val="24"/>
+          <w:szCs w:val="24"/>
+        </w:rPr>
+        <w:t>total eve minutes, total eve calls, total eve charge: Metrics for evening usage.</w:t>
+      </w:r>
+    </w:p>
+    <w:p>
+      <w:pPr>
+        <w:pStyle w:val="ListParagraph"/>
+        <w:numPr>
+          <w:ilvl w:val="0"/>
+          <w:numId w:val="4"/>
+        </w:numPr>
+        <w:rPr>
+          <w:rFonts w:ascii="Palatino Linotype" w:hAnsi="Palatino Linotype"/>
+          <w:sz w:val="24"/>
+          <w:szCs w:val="24"/>
+        </w:rPr>
+      </w:pPr>
+      <w:r>
+        <w:rPr>
+          <w:rFonts w:ascii="Palatino Linotype" w:hAnsi="Palatino Linotype"/>
+          <w:sz w:val="24"/>
+          <w:szCs w:val="24"/>
+        </w:rPr>
+        <w:t>total night minutes, total night calls, total night charge: Metrics for nighttime usage.</w:t>
+      </w:r>
+    </w:p>
+    <w:p>
+      <w:pPr>
+        <w:pStyle w:val="ListParagraph"/>
+        <w:numPr>
+          <w:ilvl w:val="0"/>
+          <w:numId w:val="4"/>
+        </w:numPr>
+        <w:rPr>
+          <w:rFonts w:ascii="Palatino Linotype" w:hAnsi="Palatino Linotype"/>
+          <w:sz w:val="24"/>
+          <w:szCs w:val="24"/>
+        </w:rPr>
+      </w:pPr>
+      <w:r>
+        <w:rPr>
+          <w:rFonts w:ascii="Palatino Linotype" w:hAnsi="Palatino Linotype"/>
+          <w:sz w:val="24"/>
+          <w:szCs w:val="24"/>
+        </w:rPr>
+        <w:t xml:space="preserve">total </w:t>
+      </w:r>
+      <w:proofErr w:type="spellStart"/>
+      <w:r>
+        <w:rPr>
+          <w:rFonts w:ascii="Palatino Linotype" w:hAnsi="Palatino Linotype"/>
+          <w:sz w:val="24"/>
+          <w:szCs w:val="24"/>
+        </w:rPr>
+        <w:t>intl</w:t>
+      </w:r>
+      <w:proofErr w:type="spellEnd"/>
+      <w:r>
+        <w:rPr>
+          <w:rFonts w:ascii="Palatino Linotype" w:hAnsi="Palatino Linotype"/>
+          <w:sz w:val="24"/>
+          <w:szCs w:val="24"/>
+        </w:rPr>
+        <w:t xml:space="preserve"> minutes, total </w:t>
+      </w:r>
+      <w:proofErr w:type="spellStart"/>
+      <w:r>
+        <w:rPr>
+          <w:rFonts w:ascii="Palatino Linotype" w:hAnsi="Palatino Linotype"/>
+          <w:sz w:val="24"/>
+          <w:szCs w:val="24"/>
+        </w:rPr>
+        <w:t>intl</w:t>
+      </w:r>
+      <w:proofErr w:type="spellEnd"/>
+      <w:r>
+        <w:rPr>
+          <w:rFonts w:ascii="Palatino Linotype" w:hAnsi="Palatino Linotype"/>
+          <w:sz w:val="24"/>
+          <w:szCs w:val="24"/>
+        </w:rPr>
+        <w:t xml:space="preserve"> calls, total </w:t>
+      </w:r>
+      <w:proofErr w:type="spellStart"/>
+      <w:r>
+        <w:rPr>
+          <w:rFonts w:ascii="Palatino Linotype" w:hAnsi="Palatino Linotype"/>
+          <w:sz w:val="24"/>
+          <w:szCs w:val="24"/>
+        </w:rPr>
+        <w:t>intl</w:t>
+      </w:r>
+      <w:proofErr w:type="spellEnd"/>
+      <w:r>
+        <w:rPr>
+          <w:rFonts w:ascii="Palatino Linotype" w:hAnsi="Palatino Linotype"/>
+          <w:sz w:val="24"/>
+          <w:szCs w:val="24"/>
+        </w:rPr>
+        <w:t xml:space="preserve"> charge: Metrics for international usage.</w:t>
+      </w:r>
+    </w:p>
+    <w:p>
+      <w:pPr>
+        <w:pStyle w:val="ListParagraph"/>
+        <w:numPr>
+          <w:ilvl w:val="0"/>
+          <w:numId w:val="4"/>
+        </w:numPr>
+        <w:rPr>
+          <w:rFonts w:ascii="Palatino Linotype" w:hAnsi="Palatino Linotype"/>
+          <w:sz w:val="24"/>
+          <w:szCs w:val="24"/>
+        </w:rPr>
+      </w:pPr>
+      <w:r>
+        <w:rPr>
+          <w:rFonts w:ascii="Palatino Linotype" w:hAnsi="Palatino Linotype"/>
+          <w:sz w:val="24"/>
+          <w:szCs w:val="24"/>
+        </w:rPr>
+        <w:t>customer service calls: Number of customer service calls made.</w:t>
+      </w:r>
+    </w:p>
+    <w:p>
+      <w:pPr>
+        <w:pStyle w:val="ListParagraph"/>
+        <w:numPr>
+          <w:ilvl w:val="0"/>
+          <w:numId w:val="4"/>
+        </w:numPr>
+        <w:rPr>
+          <w:rFonts w:ascii="Palatino Linotype" w:hAnsi="Palatino Linotype"/>
+          <w:sz w:val="24"/>
+          <w:szCs w:val="24"/>
+        </w:rPr>
+      </w:pPr>
+      <w:r>
+        <w:rPr>
+          <w:rFonts w:ascii="Palatino Linotype" w:hAnsi="Palatino Linotype"/>
+          <w:sz w:val="24"/>
+          <w:szCs w:val="24"/>
+        </w:rPr>
+        <w:t>churn: Whether the customer churned (True or False).</w:t>
+      </w:r>
+    </w:p>
+    <w:p>
+      <w:pPr>
+        <w:pStyle w:val="ListParagraph"/>
+        <w:rPr>
+          <w:rFonts w:ascii="Palatino Linotype" w:hAnsi="Palatino Linotype"/>
+          <w:sz w:val="24"/>
+          <w:szCs w:val="24"/>
+        </w:rPr>
+      </w:pPr>
+    </w:p>
+    <w:p>
+      <w:pPr>
+        <w:pStyle w:val="ListParagraph"/>
+        <w:numPr>
+          <w:ilvl w:val="1"/>
+          <w:numId w:val="1"/>
+        </w:numPr>
+        <w:rPr>
+          <w:rFonts w:ascii="Palatino Linotype" w:hAnsi="Palatino Linotype"/>
+          <w:b/>
+          <w:sz w:val="24"/>
+          <w:szCs w:val="24"/>
+        </w:rPr>
+      </w:pPr>
+      <w:r>
+        <w:rPr>
+          <w:rFonts w:ascii="Palatino Linotype" w:hAnsi="Palatino Linotype"/>
+          <w:b/>
+          <w:sz w:val="24"/>
+          <w:szCs w:val="24"/>
+        </w:rPr>
+        <w:t xml:space="preserve">Exploratory </w:t>
+      </w:r>
+      <w:r>
+        <w:rPr>
+          <w:rFonts w:ascii="Palatino Linotype" w:hAnsi="Palatino Linotype"/>
+          <w:b/>
+          <w:sz w:val="24"/>
+          <w:szCs w:val="24"/>
+        </w:rPr>
+        <w:t>Data Analysis</w:t>
+      </w:r>
+      <w:r>
+        <w:rPr>
+          <w:rFonts w:ascii="Palatino Linotype" w:hAnsi="Palatino Linotype"/>
+          <w:b/>
+          <w:sz w:val="24"/>
+          <w:szCs w:val="24"/>
+        </w:rPr>
+        <w:t xml:space="preserve"> (EDA)</w:t>
+      </w:r>
+    </w:p>
+    <w:p>
+      <w:pPr>
+        <w:rPr>
+          <w:rFonts w:ascii="Palatino Linotype" w:hAnsi="Palatino Linotype"/>
+          <w:sz w:val="24"/>
+          <w:szCs w:val="24"/>
+        </w:rPr>
+      </w:pPr>
+      <w:r>
+        <w:rPr>
+          <w:rFonts w:ascii="Palatino Linotype" w:hAnsi="Palatino Linotype"/>
+          <w:sz w:val="24"/>
+          <w:szCs w:val="24"/>
+        </w:rPr>
+        <w:t>We now do EDA to understand the structure, relationships, and key insights of the data. Before that, drop columns that will not be useful for analysis such as phone number, area code and state.</w:t>
+      </w:r>
+    </w:p>
+    <w:p>
+      <w:pPr>
+        <w:rPr>
+          <w:rFonts w:ascii="Palatino Linotype" w:hAnsi="Palatino Linotype"/>
+          <w:sz w:val="24"/>
+          <w:szCs w:val="24"/>
+        </w:rPr>
+      </w:pPr>
+      <w:r>
+        <w:rPr>
+          <w:rFonts w:ascii="Palatino Linotype" w:hAnsi="Palatino Linotype"/>
+          <w:sz w:val="24"/>
+          <w:szCs w:val="24"/>
+        </w:rPr>
+        <w:t>After dropping the columns above, the dimension of the data frame will have changed as follows:</w:t>
+      </w:r>
     </w:p>
     <w:p>
       <w:pPr>
@@ -442,25 +1040,392 @@
           <w:szCs w:val="24"/>
         </w:rPr>
         <w:lastRenderedPageBreak/>
-        <w:t>Summary:</w:t>
-      </w:r>
-    </w:p>
-    <w:p>
-      <w:pPr>
-        <w:rPr>
-          <w:rFonts w:ascii="Palatino Linotype" w:hAnsi="Palatino Linotype"/>
-          <w:sz w:val="24"/>
-          <w:szCs w:val="24"/>
-        </w:rPr>
-      </w:pPr>
-      <w:r>
-        <w:rPr>
-          <w:rFonts w:ascii="Palatino Linotype" w:hAnsi="Palatino Linotype"/>
-          <w:sz w:val="24"/>
-          <w:szCs w:val="24"/>
-        </w:rPr>
-        <w:t xml:space="preserve">Columns: 21, including numerical, categorical, and </w:t>
-      </w:r>
+        <w:drawing>
+          <wp:inline distT="0" distB="0" distL="0" distR="0" wp14:anchorId="53E9D969" wp14:editId="20D0DF3D">
+            <wp:extent cx="3492679" cy="673135"/>
+            <wp:effectExtent l="0" t="0" r="0" b="0"/>
+            <wp:docPr id="2" name="Picture 2"/>
+            <wp:cNvGraphicFramePr>
+              <a:graphicFrameLocks xmlns:a="http://schemas.openxmlformats.org/drawingml/2006/main" noChangeAspect="1"/>
+            </wp:cNvGraphicFramePr>
+            <a:graphic xmlns:a="http://schemas.openxmlformats.org/drawingml/2006/main">
+              <a:graphicData uri="http://schemas.openxmlformats.org/drawingml/2006/picture">
+                <pic:pic xmlns:pic="http://schemas.openxmlformats.org/drawingml/2006/picture">
+                  <pic:nvPicPr>
+                    <pic:cNvPr id="1" name=""/>
+                    <pic:cNvPicPr/>
+                  </pic:nvPicPr>
+                  <pic:blipFill>
+                    <a:blip r:embed="rId6"/>
+                    <a:stretch>
+                      <a:fillRect/>
+                    </a:stretch>
+                  </pic:blipFill>
+                  <pic:spPr>
+                    <a:xfrm>
+                      <a:off x="0" y="0"/>
+                      <a:ext cx="3492679" cy="673135"/>
+                    </a:xfrm>
+                    <a:prstGeom prst="rect">
+                      <a:avLst/>
+                    </a:prstGeom>
+                  </pic:spPr>
+                </pic:pic>
+              </a:graphicData>
+            </a:graphic>
+          </wp:inline>
+        </w:drawing>
+      </w:r>
+    </w:p>
+    <w:p>
+      <w:pPr>
+        <w:rPr>
+          <w:rFonts w:ascii="Palatino Linotype" w:hAnsi="Palatino Linotype"/>
+          <w:sz w:val="24"/>
+          <w:szCs w:val="24"/>
+        </w:rPr>
+      </w:pPr>
+    </w:p>
+    <w:p>
+      <w:pPr>
+        <w:pStyle w:val="ListParagraph"/>
+        <w:numPr>
+          <w:ilvl w:val="1"/>
+          <w:numId w:val="1"/>
+        </w:numPr>
+        <w:rPr>
+          <w:rFonts w:ascii="Palatino Linotype" w:hAnsi="Palatino Linotype"/>
+          <w:b/>
+          <w:sz w:val="24"/>
+          <w:szCs w:val="24"/>
+        </w:rPr>
+      </w:pPr>
+      <w:r>
+        <w:rPr>
+          <w:rFonts w:ascii="Palatino Linotype" w:hAnsi="Palatino Linotype"/>
+          <w:b/>
+          <w:sz w:val="24"/>
+          <w:szCs w:val="24"/>
+        </w:rPr>
+        <w:t>Visualizations to show some key metrics about the data frame</w:t>
+      </w:r>
+    </w:p>
+    <w:p>
+      <w:pPr>
+        <w:pStyle w:val="ListParagraph"/>
+        <w:numPr>
+          <w:ilvl w:val="0"/>
+          <w:numId w:val="6"/>
+        </w:numPr>
+        <w:rPr>
+          <w:rFonts w:ascii="Palatino Linotype" w:hAnsi="Palatino Linotype"/>
+          <w:sz w:val="24"/>
+          <w:szCs w:val="24"/>
+        </w:rPr>
+      </w:pPr>
+      <w:r>
+        <w:rPr>
+          <w:rFonts w:ascii="Palatino Linotype" w:hAnsi="Palatino Linotype"/>
+          <w:sz w:val="24"/>
+          <w:szCs w:val="24"/>
+        </w:rPr>
+        <w:t>Correlation Matrix</w:t>
+      </w:r>
+    </w:p>
+    <w:p>
+      <w:pPr>
+        <w:rPr>
+          <w:noProof/>
+        </w:rPr>
+      </w:pPr>
+      <w:r>
+        <w:rPr>
+          <w:rFonts w:ascii="Palatino Linotype" w:hAnsi="Palatino Linotype"/>
+          <w:sz w:val="24"/>
+          <w:szCs w:val="24"/>
+        </w:rPr>
+        <w:softHyphen/>
+      </w:r>
+      <w:r>
+        <w:rPr>
+          <w:noProof/>
+        </w:rPr>
+        <w:t xml:space="preserve"> </w:t>
+      </w:r>
+      <w:r>
+        <w:rPr>
+          <w:rFonts w:ascii="Palatino Linotype" w:hAnsi="Palatino Linotype"/>
+          <w:sz w:val="24"/>
+          <w:szCs w:val="24"/>
+        </w:rPr>
+        <w:drawing>
+          <wp:inline distT="0" distB="0" distL="0" distR="0" wp14:anchorId="4225B8E4" wp14:editId="03238202">
+            <wp:extent cx="4858000" cy="4159464"/>
+            <wp:effectExtent l="0" t="0" r="0" b="0"/>
+            <wp:docPr id="3" name="Picture 3"/>
+            <wp:cNvGraphicFramePr>
+              <a:graphicFrameLocks xmlns:a="http://schemas.openxmlformats.org/drawingml/2006/main" noChangeAspect="1"/>
+            </wp:cNvGraphicFramePr>
+            <a:graphic xmlns:a="http://schemas.openxmlformats.org/drawingml/2006/main">
+              <a:graphicData uri="http://schemas.openxmlformats.org/drawingml/2006/picture">
+                <pic:pic xmlns:pic="http://schemas.openxmlformats.org/drawingml/2006/picture">
+                  <pic:nvPicPr>
+                    <pic:cNvPr id="1" name=""/>
+                    <pic:cNvPicPr/>
+                  </pic:nvPicPr>
+                  <pic:blipFill>
+                    <a:blip r:embed="rId7"/>
+                    <a:stretch>
+                      <a:fillRect/>
+                    </a:stretch>
+                  </pic:blipFill>
+                  <pic:spPr>
+                    <a:xfrm>
+                      <a:off x="0" y="0"/>
+                      <a:ext cx="4858000" cy="4159464"/>
+                    </a:xfrm>
+                    <a:prstGeom prst="rect">
+                      <a:avLst/>
+                    </a:prstGeom>
+                  </pic:spPr>
+                </pic:pic>
+              </a:graphicData>
+            </a:graphic>
+          </wp:inline>
+        </w:drawing>
+      </w:r>
+    </w:p>
+    <w:p>
+      <w:pPr>
+        <w:rPr>
+          <w:rFonts w:ascii="Palatino Linotype" w:hAnsi="Palatino Linotype"/>
+          <w:sz w:val="24"/>
+          <w:szCs w:val="24"/>
+        </w:rPr>
+      </w:pPr>
+      <w:r>
+        <w:rPr>
+          <w:rFonts w:ascii="Palatino Linotype" w:hAnsi="Palatino Linotype"/>
+          <w:sz w:val="24"/>
+          <w:szCs w:val="24"/>
+        </w:rPr>
+        <w:t>It is clear from the correlation matrix that the factors that have a high correlation with churn are:</w:t>
+      </w:r>
+    </w:p>
+    <w:p>
+      <w:pPr>
+        <w:pStyle w:val="ListParagraph"/>
+        <w:numPr>
+          <w:ilvl w:val="0"/>
+          <w:numId w:val="7"/>
+        </w:numPr>
+        <w:rPr>
+          <w:rFonts w:ascii="Palatino Linotype" w:hAnsi="Palatino Linotype"/>
+          <w:sz w:val="24"/>
+          <w:szCs w:val="24"/>
+        </w:rPr>
+      </w:pPr>
+      <w:r>
+        <w:rPr>
+          <w:rFonts w:ascii="Palatino Linotype" w:hAnsi="Palatino Linotype"/>
+          <w:sz w:val="24"/>
+          <w:szCs w:val="24"/>
+        </w:rPr>
+        <w:t>Total day minutes</w:t>
+      </w:r>
+    </w:p>
+    <w:p>
+      <w:pPr>
+        <w:pStyle w:val="ListParagraph"/>
+        <w:numPr>
+          <w:ilvl w:val="0"/>
+          <w:numId w:val="7"/>
+        </w:numPr>
+        <w:rPr>
+          <w:rFonts w:ascii="Palatino Linotype" w:hAnsi="Palatino Linotype"/>
+          <w:sz w:val="24"/>
+          <w:szCs w:val="24"/>
+        </w:rPr>
+      </w:pPr>
+      <w:r>
+        <w:rPr>
+          <w:rFonts w:ascii="Palatino Linotype" w:hAnsi="Palatino Linotype"/>
+          <w:sz w:val="24"/>
+          <w:szCs w:val="24"/>
+        </w:rPr>
+        <w:t>Total day charge</w:t>
+      </w:r>
+    </w:p>
+    <w:p>
+      <w:pPr>
+        <w:pStyle w:val="ListParagraph"/>
+        <w:numPr>
+          <w:ilvl w:val="0"/>
+          <w:numId w:val="7"/>
+        </w:numPr>
+        <w:rPr>
+          <w:rFonts w:ascii="Palatino Linotype" w:hAnsi="Palatino Linotype"/>
+          <w:sz w:val="24"/>
+          <w:szCs w:val="24"/>
+        </w:rPr>
+      </w:pPr>
+      <w:r>
+        <w:rPr>
+          <w:rFonts w:ascii="Palatino Linotype" w:hAnsi="Palatino Linotype"/>
+          <w:sz w:val="24"/>
+          <w:szCs w:val="24"/>
+        </w:rPr>
+        <w:t>Customer service calls</w:t>
+      </w:r>
+    </w:p>
+    <w:p>
+      <w:pPr>
+        <w:pStyle w:val="ListParagraph"/>
+        <w:numPr>
+          <w:ilvl w:val="0"/>
+          <w:numId w:val="6"/>
+        </w:numPr>
+        <w:rPr>
+          <w:rFonts w:ascii="Palatino Linotype" w:hAnsi="Palatino Linotype"/>
+          <w:sz w:val="24"/>
+          <w:szCs w:val="24"/>
+        </w:rPr>
+      </w:pPr>
+      <w:r>
+        <w:rPr>
+          <w:rFonts w:ascii="Palatino Linotype" w:hAnsi="Palatino Linotype"/>
+          <w:sz w:val="24"/>
+          <w:szCs w:val="24"/>
+        </w:rPr>
+        <w:t>Histogram for Total Day Minutes</w:t>
+      </w:r>
+    </w:p>
+    <w:p>
+      <w:pPr>
+        <w:rPr>
+          <w:rFonts w:ascii="Palatino Linotype" w:hAnsi="Palatino Linotype"/>
+          <w:sz w:val="24"/>
+          <w:szCs w:val="24"/>
+        </w:rPr>
+      </w:pPr>
+      <w:r>
+        <w:rPr>
+          <w:rFonts w:ascii="Palatino Linotype" w:hAnsi="Palatino Linotype"/>
+          <w:sz w:val="24"/>
+          <w:szCs w:val="24"/>
+        </w:rPr>
+        <w:t>We also want to examine the distribution of minutes utilized by a customer during the day.</w:t>
+      </w:r>
+    </w:p>
+    <w:p>
+      <w:pPr>
+        <w:rPr>
+          <w:rFonts w:ascii="Palatino Linotype" w:hAnsi="Palatino Linotype"/>
+          <w:sz w:val="24"/>
+          <w:szCs w:val="24"/>
+        </w:rPr>
+      </w:pPr>
+    </w:p>
+    <w:p>
+      <w:pPr>
+        <w:rPr>
+          <w:rFonts w:ascii="Palatino Linotype" w:hAnsi="Palatino Linotype"/>
+          <w:sz w:val="24"/>
+          <w:szCs w:val="24"/>
+        </w:rPr>
+      </w:pPr>
+      <w:r>
+        <w:rPr>
+          <w:rFonts w:ascii="Palatino Linotype" w:hAnsi="Palatino Linotype"/>
+          <w:sz w:val="24"/>
+          <w:szCs w:val="24"/>
+        </w:rPr>
+        <w:lastRenderedPageBreak/>
+        <w:drawing>
+          <wp:inline distT="0" distB="0" distL="0" distR="0" wp14:anchorId="3A5B410E" wp14:editId="535914DE">
+            <wp:extent cx="3988005" cy="2578233"/>
+            <wp:effectExtent l="0" t="0" r="0" b="0"/>
+            <wp:docPr id="4" name="Picture 4"/>
+            <wp:cNvGraphicFramePr>
+              <a:graphicFrameLocks xmlns:a="http://schemas.openxmlformats.org/drawingml/2006/main" noChangeAspect="1"/>
+            </wp:cNvGraphicFramePr>
+            <a:graphic xmlns:a="http://schemas.openxmlformats.org/drawingml/2006/main">
+              <a:graphicData uri="http://schemas.openxmlformats.org/drawingml/2006/picture">
+                <pic:pic xmlns:pic="http://schemas.openxmlformats.org/drawingml/2006/picture">
+                  <pic:nvPicPr>
+                    <pic:cNvPr id="1" name=""/>
+                    <pic:cNvPicPr/>
+                  </pic:nvPicPr>
+                  <pic:blipFill>
+                    <a:blip r:embed="rId8"/>
+                    <a:stretch>
+                      <a:fillRect/>
+                    </a:stretch>
+                  </pic:blipFill>
+                  <pic:spPr>
+                    <a:xfrm>
+                      <a:off x="0" y="0"/>
+                      <a:ext cx="3988005" cy="2578233"/>
+                    </a:xfrm>
+                    <a:prstGeom prst="rect">
+                      <a:avLst/>
+                    </a:prstGeom>
+                  </pic:spPr>
+                </pic:pic>
+              </a:graphicData>
+            </a:graphic>
+          </wp:inline>
+        </w:drawing>
+      </w:r>
+    </w:p>
+    <w:p>
+      <w:pPr>
+        <w:rPr>
+          <w:rFonts w:ascii="Palatino Linotype" w:hAnsi="Palatino Linotype"/>
+          <w:sz w:val="24"/>
+          <w:szCs w:val="24"/>
+        </w:rPr>
+      </w:pPr>
+      <w:r>
+        <w:rPr>
+          <w:rFonts w:ascii="Palatino Linotype" w:hAnsi="Palatino Linotype"/>
+          <w:sz w:val="24"/>
+          <w:szCs w:val="24"/>
+        </w:rPr>
+        <w:t xml:space="preserve">The histogram shows a somewhat normal distribution for the </w:t>
+      </w:r>
+      <w:proofErr w:type="gramStart"/>
+      <w:r>
+        <w:rPr>
+          <w:rFonts w:ascii="Palatino Linotype" w:hAnsi="Palatino Linotype"/>
+          <w:sz w:val="24"/>
+          <w:szCs w:val="24"/>
+        </w:rPr>
+        <w:t>amount</w:t>
+      </w:r>
+      <w:proofErr w:type="gramEnd"/>
+      <w:r>
+        <w:rPr>
+          <w:rFonts w:ascii="Palatino Linotype" w:hAnsi="Palatino Linotype"/>
+          <w:sz w:val="24"/>
+          <w:szCs w:val="24"/>
+        </w:rPr>
+        <w:t xml:space="preserve"> of minutes utilized by a customer during the day.</w:t>
+      </w:r>
+    </w:p>
+    <w:p>
+      <w:pPr>
+        <w:pStyle w:val="ListParagraph"/>
+        <w:numPr>
+          <w:ilvl w:val="0"/>
+          <w:numId w:val="6"/>
+        </w:numPr>
+        <w:rPr>
+          <w:rFonts w:ascii="Palatino Linotype" w:hAnsi="Palatino Linotype"/>
+          <w:sz w:val="24"/>
+          <w:szCs w:val="24"/>
+        </w:rPr>
+      </w:pPr>
       <w:proofErr w:type="spellStart"/>
       <w:r>
         <w:rPr>
@@ -468,7 +1433,7 @@
           <w:sz w:val="24"/>
           <w:szCs w:val="24"/>
         </w:rPr>
-        <w:t>boolean</w:t>
+        <w:t>Countplot</w:t>
       </w:r>
       <w:proofErr w:type="spellEnd"/>
       <w:r>
@@ -477,297 +1442,126 @@
           <w:sz w:val="24"/>
           <w:szCs w:val="24"/>
         </w:rPr>
-        <w:t xml:space="preserve"> data types.</w:t>
-      </w:r>
-    </w:p>
-    <w:p>
-      <w:pPr>
-        <w:rPr>
-          <w:rFonts w:ascii="Palatino Linotype" w:hAnsi="Palatino Linotype"/>
-          <w:sz w:val="24"/>
-          <w:szCs w:val="24"/>
-        </w:rPr>
-      </w:pPr>
-      <w:r>
-        <w:rPr>
-          <w:rFonts w:ascii="Palatino Linotype" w:hAnsi="Palatino Linotype"/>
-          <w:sz w:val="24"/>
-          <w:szCs w:val="24"/>
-        </w:rPr>
-        <w:t>Data Types:</w:t>
-      </w:r>
-    </w:p>
-    <w:p>
-      <w:pPr>
-        <w:rPr>
-          <w:rFonts w:ascii="Palatino Linotype" w:hAnsi="Palatino Linotype"/>
-          <w:sz w:val="24"/>
-          <w:szCs w:val="24"/>
-        </w:rPr>
-      </w:pPr>
-      <w:r>
-        <w:rPr>
-          <w:rFonts w:ascii="Palatino Linotype" w:hAnsi="Palatino Linotype"/>
-          <w:sz w:val="24"/>
-          <w:szCs w:val="24"/>
-        </w:rPr>
-        <w:t>Integer (int64): 8 columns (e.g., account length, total day calls, customer service calls).</w:t>
-      </w:r>
-    </w:p>
-    <w:p>
-      <w:pPr>
-        <w:rPr>
-          <w:rFonts w:ascii="Palatino Linotype" w:hAnsi="Palatino Linotype"/>
-          <w:sz w:val="24"/>
-          <w:szCs w:val="24"/>
-        </w:rPr>
-      </w:pPr>
-      <w:r>
-        <w:rPr>
-          <w:rFonts w:ascii="Palatino Linotype" w:hAnsi="Palatino Linotype"/>
-          <w:sz w:val="24"/>
-          <w:szCs w:val="24"/>
-        </w:rPr>
-        <w:t>Floating-point (float64): 8 columns (e.g., total day minutes, total day charge).</w:t>
-      </w:r>
-    </w:p>
-    <w:p>
-      <w:pPr>
-        <w:rPr>
-          <w:rFonts w:ascii="Palatino Linotype" w:hAnsi="Palatino Linotype"/>
-          <w:sz w:val="24"/>
-          <w:szCs w:val="24"/>
-        </w:rPr>
-      </w:pPr>
-      <w:r>
-        <w:rPr>
-          <w:rFonts w:ascii="Palatino Linotype" w:hAnsi="Palatino Linotype"/>
-          <w:sz w:val="24"/>
-          <w:szCs w:val="24"/>
-        </w:rPr>
-        <w:t>Categorical (object): 4 columns (state, phone number, international plan, voice mail plan).</w:t>
-      </w:r>
-    </w:p>
-    <w:p>
-      <w:pPr>
-        <w:rPr>
-          <w:rFonts w:ascii="Palatino Linotype" w:hAnsi="Palatino Linotype"/>
-          <w:sz w:val="24"/>
-          <w:szCs w:val="24"/>
-        </w:rPr>
-      </w:pPr>
-      <w:r>
-        <w:rPr>
-          <w:rFonts w:ascii="Palatino Linotype" w:hAnsi="Palatino Linotype"/>
-          <w:sz w:val="24"/>
-          <w:szCs w:val="24"/>
-        </w:rPr>
-        <w:t>Boolean: 1 column (churn).</w:t>
-      </w:r>
-    </w:p>
-    <w:p>
-      <w:pPr>
-        <w:rPr>
-          <w:rFonts w:ascii="Palatino Linotype" w:hAnsi="Palatino Linotype"/>
-          <w:sz w:val="24"/>
-          <w:szCs w:val="24"/>
-        </w:rPr>
-      </w:pPr>
-      <w:r>
-        <w:rPr>
-          <w:rFonts w:ascii="Palatino Linotype" w:hAnsi="Palatino Linotype"/>
-          <w:sz w:val="24"/>
-          <w:szCs w:val="24"/>
-        </w:rPr>
-        <w:t>Columns:</w:t>
-      </w:r>
-    </w:p>
-    <w:p>
-      <w:pPr>
-        <w:rPr>
-          <w:rFonts w:ascii="Palatino Linotype" w:hAnsi="Palatino Linotype"/>
-          <w:sz w:val="24"/>
-          <w:szCs w:val="24"/>
-        </w:rPr>
-      </w:pPr>
-      <w:r>
-        <w:rPr>
-          <w:rFonts w:ascii="Palatino Linotype" w:hAnsi="Palatino Linotype"/>
-          <w:sz w:val="24"/>
-          <w:szCs w:val="24"/>
-        </w:rPr>
-        <w:t>state: Customer state (e.g., KS, OH).</w:t>
-      </w:r>
-    </w:p>
-    <w:p>
-      <w:pPr>
-        <w:rPr>
-          <w:rFonts w:ascii="Palatino Linotype" w:hAnsi="Palatino Linotype"/>
-          <w:sz w:val="24"/>
-          <w:szCs w:val="24"/>
-        </w:rPr>
-      </w:pPr>
-      <w:r>
-        <w:rPr>
-          <w:rFonts w:ascii="Palatino Linotype" w:hAnsi="Palatino Linotype"/>
-          <w:sz w:val="24"/>
-          <w:szCs w:val="24"/>
-        </w:rPr>
-        <w:t>account length: Length of customer account in days.</w:t>
-      </w:r>
-    </w:p>
-    <w:p>
-      <w:pPr>
-        <w:rPr>
-          <w:rFonts w:ascii="Palatino Linotype" w:hAnsi="Palatino Linotype"/>
-          <w:sz w:val="24"/>
-          <w:szCs w:val="24"/>
-        </w:rPr>
-      </w:pPr>
-      <w:r>
-        <w:rPr>
-          <w:rFonts w:ascii="Palatino Linotype" w:hAnsi="Palatino Linotype"/>
-          <w:sz w:val="24"/>
-          <w:szCs w:val="24"/>
-        </w:rPr>
-        <w:t>area code: Area code of the customer.</w:t>
-      </w:r>
-    </w:p>
-    <w:p>
-      <w:pPr>
-        <w:rPr>
-          <w:rFonts w:ascii="Palatino Linotype" w:hAnsi="Palatino Linotype"/>
-          <w:sz w:val="24"/>
-          <w:szCs w:val="24"/>
-        </w:rPr>
-      </w:pPr>
-      <w:r>
-        <w:rPr>
-          <w:rFonts w:ascii="Palatino Linotype" w:hAnsi="Palatino Linotype"/>
-          <w:sz w:val="24"/>
-          <w:szCs w:val="24"/>
-        </w:rPr>
-        <w:t>phone number: Customer phone number.</w:t>
-      </w:r>
-    </w:p>
-    <w:p>
-      <w:pPr>
-        <w:rPr>
-          <w:rFonts w:ascii="Palatino Linotype" w:hAnsi="Palatino Linotype"/>
-          <w:sz w:val="24"/>
-          <w:szCs w:val="24"/>
-        </w:rPr>
-      </w:pPr>
-      <w:r>
-        <w:rPr>
-          <w:rFonts w:ascii="Palatino Linotype" w:hAnsi="Palatino Linotype"/>
-          <w:sz w:val="24"/>
-          <w:szCs w:val="24"/>
-        </w:rPr>
-        <w:t>international plan: Whether the customer has an international calling plan (yes or no).</w:t>
-      </w:r>
-    </w:p>
-    <w:p>
-      <w:pPr>
-        <w:rPr>
-          <w:rFonts w:ascii="Palatino Linotype" w:hAnsi="Palatino Linotype"/>
-          <w:sz w:val="24"/>
-          <w:szCs w:val="24"/>
-        </w:rPr>
-      </w:pPr>
-      <w:r>
-        <w:rPr>
-          <w:rFonts w:ascii="Palatino Linotype" w:hAnsi="Palatino Linotype"/>
-          <w:sz w:val="24"/>
-          <w:szCs w:val="24"/>
-        </w:rPr>
-        <w:t>voice mail plan: Whether the customer has a voicemail plan (yes or no).</w:t>
-      </w:r>
-    </w:p>
-    <w:p>
-      <w:pPr>
-        <w:rPr>
-          <w:rFonts w:ascii="Palatino Linotype" w:hAnsi="Palatino Linotype"/>
-          <w:sz w:val="24"/>
-          <w:szCs w:val="24"/>
-        </w:rPr>
-      </w:pPr>
-      <w:r>
-        <w:rPr>
-          <w:rFonts w:ascii="Palatino Linotype" w:hAnsi="Palatino Linotype"/>
-          <w:sz w:val="24"/>
-          <w:szCs w:val="24"/>
-        </w:rPr>
-        <w:t>number vmail messages: Number of voicemail messages.</w:t>
-      </w:r>
-    </w:p>
-    <w:p>
-      <w:pPr>
-        <w:rPr>
-          <w:rFonts w:ascii="Palatino Linotype" w:hAnsi="Palatino Linotype"/>
-          <w:sz w:val="24"/>
-          <w:szCs w:val="24"/>
-        </w:rPr>
-      </w:pPr>
-      <w:r>
-        <w:rPr>
-          <w:rFonts w:ascii="Palatino Linotype" w:hAnsi="Palatino Linotype"/>
-          <w:sz w:val="24"/>
-          <w:szCs w:val="24"/>
-        </w:rPr>
-        <w:t>total day minutes, total day calls, total day charge: Metrics for daytime usage.</w:t>
-      </w:r>
-    </w:p>
-    <w:p>
-      <w:pPr>
-        <w:rPr>
-          <w:rFonts w:ascii="Palatino Linotype" w:hAnsi="Palatino Linotype"/>
-          <w:sz w:val="24"/>
-          <w:szCs w:val="24"/>
-        </w:rPr>
-      </w:pPr>
-      <w:r>
-        <w:rPr>
-          <w:rFonts w:ascii="Palatino Linotype" w:hAnsi="Palatino Linotype"/>
-          <w:sz w:val="24"/>
-          <w:szCs w:val="24"/>
-        </w:rPr>
-        <w:t>total eve minutes, total eve calls, total eve charge: Metrics for evening usage.</w:t>
-      </w:r>
-    </w:p>
-    <w:p>
-      <w:pPr>
-        <w:rPr>
-          <w:rFonts w:ascii="Palatino Linotype" w:hAnsi="Palatino Linotype"/>
-          <w:sz w:val="24"/>
-          <w:szCs w:val="24"/>
-        </w:rPr>
-      </w:pPr>
-      <w:r>
-        <w:rPr>
-          <w:rFonts w:ascii="Palatino Linotype" w:hAnsi="Palatino Linotype"/>
-          <w:sz w:val="24"/>
-          <w:szCs w:val="24"/>
-        </w:rPr>
-        <w:t>total night minutes, total night calls, total night charge: Metrics for nighttime usage.</w:t>
-      </w:r>
-    </w:p>
-    <w:p>
-      <w:pPr>
-        <w:rPr>
-          <w:rFonts w:ascii="Palatino Linotype" w:hAnsi="Palatino Linotype"/>
-          <w:sz w:val="24"/>
-          <w:szCs w:val="24"/>
-        </w:rPr>
-      </w:pPr>
-      <w:r>
-        <w:rPr>
-          <w:rFonts w:ascii="Palatino Linotype" w:hAnsi="Palatino Linotype"/>
-          <w:sz w:val="24"/>
-          <w:szCs w:val="24"/>
-        </w:rPr>
-        <w:t xml:space="preserve">total </w:t>
-      </w:r>
+        <w:t xml:space="preserve"> for churn distribution</w:t>
+      </w:r>
+    </w:p>
+    <w:p>
+      <w:pPr>
+        <w:rPr>
+          <w:rFonts w:ascii="Palatino Linotype" w:hAnsi="Palatino Linotype"/>
+          <w:sz w:val="24"/>
+          <w:szCs w:val="24"/>
+        </w:rPr>
+      </w:pPr>
+      <w:r>
+        <w:rPr>
+          <w:rFonts w:ascii="Palatino Linotype" w:hAnsi="Palatino Linotype"/>
+          <w:sz w:val="24"/>
+          <w:szCs w:val="24"/>
+        </w:rPr>
+        <w:t>The plot shows the count of customers who have left the business and those who haven’t.</w:t>
+      </w:r>
+    </w:p>
+    <w:p>
+      <w:pPr>
+        <w:rPr>
+          <w:rFonts w:ascii="Palatino Linotype" w:hAnsi="Palatino Linotype"/>
+          <w:sz w:val="24"/>
+          <w:szCs w:val="24"/>
+        </w:rPr>
+      </w:pPr>
+      <w:r>
+        <w:rPr>
+          <w:rFonts w:ascii="Palatino Linotype" w:hAnsi="Palatino Linotype"/>
+          <w:sz w:val="24"/>
+          <w:szCs w:val="24"/>
+        </w:rPr>
+        <w:drawing>
+          <wp:inline distT="0" distB="0" distL="0" distR="0" wp14:anchorId="2060E233" wp14:editId="0A43A152">
+            <wp:extent cx="3949903" cy="2597283"/>
+            <wp:effectExtent l="0" t="0" r="0" b="0"/>
+            <wp:docPr id="5" name="Picture 5"/>
+            <wp:cNvGraphicFramePr>
+              <a:graphicFrameLocks xmlns:a="http://schemas.openxmlformats.org/drawingml/2006/main" noChangeAspect="1"/>
+            </wp:cNvGraphicFramePr>
+            <a:graphic xmlns:a="http://schemas.openxmlformats.org/drawingml/2006/main">
+              <a:graphicData uri="http://schemas.openxmlformats.org/drawingml/2006/picture">
+                <pic:pic xmlns:pic="http://schemas.openxmlformats.org/drawingml/2006/picture">
+                  <pic:nvPicPr>
+                    <pic:cNvPr id="1" name=""/>
+                    <pic:cNvPicPr/>
+                  </pic:nvPicPr>
+                  <pic:blipFill>
+                    <a:blip r:embed="rId9"/>
+                    <a:stretch>
+                      <a:fillRect/>
+                    </a:stretch>
+                  </pic:blipFill>
+                  <pic:spPr>
+                    <a:xfrm>
+                      <a:off x="0" y="0"/>
+                      <a:ext cx="3949903" cy="2597283"/>
+                    </a:xfrm>
+                    <a:prstGeom prst="rect">
+                      <a:avLst/>
+                    </a:prstGeom>
+                  </pic:spPr>
+                </pic:pic>
+              </a:graphicData>
+            </a:graphic>
+          </wp:inline>
+        </w:drawing>
+      </w:r>
+    </w:p>
+    <w:p>
+      <w:pPr>
+        <w:rPr>
+          <w:rFonts w:ascii="Palatino Linotype" w:hAnsi="Palatino Linotype"/>
+          <w:sz w:val="24"/>
+          <w:szCs w:val="24"/>
+        </w:rPr>
+      </w:pPr>
+    </w:p>
+    <w:p>
+      <w:pPr>
+        <w:rPr>
+          <w:rFonts w:ascii="Palatino Linotype" w:hAnsi="Palatino Linotype"/>
+          <w:sz w:val="24"/>
+          <w:szCs w:val="24"/>
+        </w:rPr>
+      </w:pPr>
+    </w:p>
+    <w:p>
+      <w:pPr>
+        <w:rPr>
+          <w:rFonts w:ascii="Palatino Linotype" w:hAnsi="Palatino Linotype"/>
+          <w:sz w:val="24"/>
+          <w:szCs w:val="24"/>
+        </w:rPr>
+      </w:pPr>
+    </w:p>
+    <w:p>
+      <w:pPr>
+        <w:rPr>
+          <w:rFonts w:ascii="Palatino Linotype" w:hAnsi="Palatino Linotype"/>
+          <w:sz w:val="24"/>
+          <w:szCs w:val="24"/>
+        </w:rPr>
+      </w:pPr>
+    </w:p>
+    <w:p>
+      <w:pPr>
+        <w:pStyle w:val="ListParagraph"/>
+        <w:numPr>
+          <w:ilvl w:val="0"/>
+          <w:numId w:val="6"/>
+        </w:numPr>
+        <w:rPr>
+          <w:rFonts w:ascii="Palatino Linotype" w:hAnsi="Palatino Linotype"/>
+          <w:sz w:val="24"/>
+          <w:szCs w:val="24"/>
+        </w:rPr>
+      </w:pPr>
       <w:proofErr w:type="spellStart"/>
       <w:r>
         <w:rPr>
@@ -775,7 +1569,8 @@
           <w:sz w:val="24"/>
           <w:szCs w:val="24"/>
         </w:rPr>
-        <w:t>intl</w:t>
+        <w:lastRenderedPageBreak/>
+        <w:t>Pairplot</w:t>
       </w:r>
       <w:proofErr w:type="spellEnd"/>
       <w:r>
@@ -784,7 +1579,24 @@
           <w:sz w:val="24"/>
           <w:szCs w:val="24"/>
         </w:rPr>
-        <w:t xml:space="preserve"> minutes, total </w:t>
+        <w:t xml:space="preserve"> for pairwise relationship between different variables.</w:t>
+      </w:r>
+    </w:p>
+    <w:p>
+      <w:pPr>
+        <w:rPr>
+          <w:rFonts w:ascii="Palatino Linotype" w:hAnsi="Palatino Linotype"/>
+          <w:sz w:val="24"/>
+          <w:szCs w:val="24"/>
+        </w:rPr>
+      </w:pPr>
+      <w:r>
+        <w:rPr>
+          <w:rFonts w:ascii="Palatino Linotype" w:hAnsi="Palatino Linotype"/>
+          <w:sz w:val="24"/>
+          <w:szCs w:val="24"/>
+        </w:rPr>
+        <w:t xml:space="preserve">The </w:t>
       </w:r>
       <w:proofErr w:type="spellStart"/>
       <w:r>
@@ -793,7 +1605,7 @@
           <w:sz w:val="24"/>
           <w:szCs w:val="24"/>
         </w:rPr>
-        <w:t>intl</w:t>
+        <w:t>pairplot</w:t>
       </w:r>
       <w:proofErr w:type="spellEnd"/>
       <w:r>
@@ -802,7 +1614,144 @@
           <w:sz w:val="24"/>
           <w:szCs w:val="24"/>
         </w:rPr>
-        <w:t xml:space="preserve"> calls, total </w:t>
+        <w:t xml:space="preserve"> shows the relationship between different variables in the dataset and will come in handy in building a model that will help to predict </w:t>
+      </w:r>
+      <w:proofErr w:type="gramStart"/>
+      <w:r>
+        <w:rPr>
+          <w:rFonts w:ascii="Palatino Linotype" w:hAnsi="Palatino Linotype"/>
+          <w:sz w:val="24"/>
+          <w:szCs w:val="24"/>
+        </w:rPr>
+        <w:t>churn.</w:t>
+      </w:r>
+      <w:r>
+        <w:rPr>
+          <w:rFonts w:ascii="Palatino Linotype" w:hAnsi="Palatino Linotype"/>
+          <w:sz w:val="24"/>
+          <w:szCs w:val="24"/>
+        </w:rPr>
+        <w:softHyphen/>
+      </w:r>
+      <w:proofErr w:type="gramEnd"/>
+    </w:p>
+    <w:p>
+      <w:pPr>
+        <w:rPr>
+          <w:rFonts w:ascii="Palatino Linotype" w:hAnsi="Palatino Linotype"/>
+          <w:sz w:val="24"/>
+          <w:szCs w:val="24"/>
+        </w:rPr>
+      </w:pPr>
+      <w:r>
+        <w:rPr>
+          <w:rFonts w:ascii="Palatino Linotype" w:hAnsi="Palatino Linotype"/>
+          <w:sz w:val="24"/>
+          <w:szCs w:val="24"/>
+        </w:rPr>
+        <w:drawing>
+          <wp:inline distT="0" distB="0" distL="0" distR="0" wp14:anchorId="49A65B42" wp14:editId="5F5FBC08">
+            <wp:extent cx="5473981" cy="2635385"/>
+            <wp:effectExtent l="0" t="0" r="0" b="0"/>
+            <wp:docPr id="6" name="Picture 6"/>
+            <wp:cNvGraphicFramePr>
+              <a:graphicFrameLocks xmlns:a="http://schemas.openxmlformats.org/drawingml/2006/main" noChangeAspect="1"/>
+            </wp:cNvGraphicFramePr>
+            <a:graphic xmlns:a="http://schemas.openxmlformats.org/drawingml/2006/main">
+              <a:graphicData uri="http://schemas.openxmlformats.org/drawingml/2006/picture">
+                <pic:pic xmlns:pic="http://schemas.openxmlformats.org/drawingml/2006/picture">
+                  <pic:nvPicPr>
+                    <pic:cNvPr id="1" name=""/>
+                    <pic:cNvPicPr/>
+                  </pic:nvPicPr>
+                  <pic:blipFill>
+                    <a:blip r:embed="rId10"/>
+                    <a:stretch>
+                      <a:fillRect/>
+                    </a:stretch>
+                  </pic:blipFill>
+                  <pic:spPr>
+                    <a:xfrm>
+                      <a:off x="0" y="0"/>
+                      <a:ext cx="5473981" cy="2635385"/>
+                    </a:xfrm>
+                    <a:prstGeom prst="rect">
+                      <a:avLst/>
+                    </a:prstGeom>
+                  </pic:spPr>
+                </pic:pic>
+              </a:graphicData>
+            </a:graphic>
+          </wp:inline>
+        </w:drawing>
+      </w:r>
+    </w:p>
+    <w:p>
+      <w:pPr>
+        <w:rPr>
+          <w:rFonts w:ascii="Palatino Linotype" w:hAnsi="Palatino Linotype"/>
+          <w:sz w:val="24"/>
+          <w:szCs w:val="24"/>
+        </w:rPr>
+      </w:pPr>
+      <w:r>
+        <w:rPr>
+          <w:rFonts w:ascii="Palatino Linotype" w:hAnsi="Palatino Linotype"/>
+          <w:sz w:val="24"/>
+          <w:szCs w:val="24"/>
+        </w:rPr>
+        <w:drawing>
+          <wp:inline distT="0" distB="0" distL="0" distR="0" wp14:anchorId="21E8CDA3" wp14:editId="6F714B58">
+            <wp:extent cx="5486682" cy="2768742"/>
+            <wp:effectExtent l="0" t="0" r="0" b="0"/>
+            <wp:docPr id="7" name="Picture 7"/>
+            <wp:cNvGraphicFramePr>
+              <a:graphicFrameLocks xmlns:a="http://schemas.openxmlformats.org/drawingml/2006/main" noChangeAspect="1"/>
+            </wp:cNvGraphicFramePr>
+            <a:graphic xmlns:a="http://schemas.openxmlformats.org/drawingml/2006/main">
+              <a:graphicData uri="http://schemas.openxmlformats.org/drawingml/2006/picture">
+                <pic:pic xmlns:pic="http://schemas.openxmlformats.org/drawingml/2006/picture">
+                  <pic:nvPicPr>
+                    <pic:cNvPr id="1" name=""/>
+                    <pic:cNvPicPr/>
+                  </pic:nvPicPr>
+                  <pic:blipFill>
+                    <a:blip r:embed="rId11"/>
+                    <a:stretch>
+                      <a:fillRect/>
+                    </a:stretch>
+                  </pic:blipFill>
+                  <pic:spPr>
+                    <a:xfrm>
+                      <a:off x="0" y="0"/>
+                      <a:ext cx="5486682" cy="2768742"/>
+                    </a:xfrm>
+                    <a:prstGeom prst="rect">
+                      <a:avLst/>
+                    </a:prstGeom>
+                  </pic:spPr>
+                </pic:pic>
+              </a:graphicData>
+            </a:graphic>
+          </wp:inline>
+        </w:drawing>
+      </w:r>
+    </w:p>
+    <w:p>
+      <w:pPr>
+        <w:rPr>
+          <w:rFonts w:ascii="Palatino Linotype" w:hAnsi="Palatino Linotype"/>
+          <w:sz w:val="24"/>
+          <w:szCs w:val="24"/>
+        </w:rPr>
+      </w:pPr>
+      <w:r>
+        <w:rPr>
+          <w:rFonts w:ascii="Palatino Linotype" w:hAnsi="Palatino Linotype"/>
+          <w:sz w:val="24"/>
+          <w:szCs w:val="24"/>
+        </w:rPr>
+        <w:t xml:space="preserve">From the </w:t>
       </w:r>
       <w:proofErr w:type="spellStart"/>
       <w:r>
@@ -811,7 +1760,7 @@
           <w:sz w:val="24"/>
           <w:szCs w:val="24"/>
         </w:rPr>
-        <w:t>intl</w:t>
+        <w:t>pairplots</w:t>
       </w:r>
       <w:proofErr w:type="spellEnd"/>
       <w:r>
@@ -820,60 +1769,10 @@
           <w:sz w:val="24"/>
           <w:szCs w:val="24"/>
         </w:rPr>
-        <w:t xml:space="preserve"> charge: Metrics for international usage.</w:t>
-      </w:r>
-    </w:p>
-    <w:p>
-      <w:pPr>
-        <w:rPr>
-          <w:rFonts w:ascii="Palatino Linotype" w:hAnsi="Palatino Linotype"/>
-          <w:sz w:val="24"/>
-          <w:szCs w:val="24"/>
-        </w:rPr>
-      </w:pPr>
-      <w:r>
-        <w:rPr>
-          <w:rFonts w:ascii="Palatino Linotype" w:hAnsi="Palatino Linotype"/>
-          <w:sz w:val="24"/>
-          <w:szCs w:val="24"/>
-        </w:rPr>
-        <w:t>customer service calls: Number of customer service calls made.</w:t>
-      </w:r>
-    </w:p>
-    <w:p>
-      <w:pPr>
-        <w:rPr>
-          <w:rFonts w:ascii="Palatino Linotype" w:hAnsi="Palatino Linotype"/>
-          <w:sz w:val="24"/>
-          <w:szCs w:val="24"/>
-        </w:rPr>
-      </w:pPr>
-      <w:r>
-        <w:rPr>
-          <w:rFonts w:ascii="Palatino Linotype" w:hAnsi="Palatino Linotype"/>
-          <w:sz w:val="24"/>
-          <w:szCs w:val="24"/>
-        </w:rPr>
-        <w:t>churn: Whether the customer churned (True or False).</w:t>
-      </w:r>
-    </w:p>
-    <w:p>
-      <w:pPr>
-        <w:rPr>
-          <w:rFonts w:ascii="Palatino Linotype" w:hAnsi="Palatino Linotype"/>
-          <w:sz w:val="24"/>
-          <w:szCs w:val="24"/>
-        </w:rPr>
-      </w:pPr>
-    </w:p>
-    <w:p>
-      <w:pPr>
-        <w:rPr>
-          <w:rFonts w:ascii="Palatino Linotype" w:hAnsi="Palatino Linotype"/>
-          <w:sz w:val="24"/>
-          <w:szCs w:val="24"/>
-        </w:rPr>
-      </w:pPr>
+        <w:t xml:space="preserve"> above, it is clearly visible that the relationship between most variables do have a somewhat normal distribution.</w:t>
+      </w:r>
+      <w:bookmarkStart w:id="0" w:name="_GoBack"/>
+      <w:bookmarkEnd w:id="0"/>
     </w:p>
     <w:p>
       <w:pPr>
@@ -897,6 +1796,232 @@
 <file path=word/numbering.xml><?xml version="1.0" encoding="utf-8"?>
 <w:numbering xmlns:wpc="http://schemas.microsoft.com/office/word/2010/wordprocessingCanvas" xmlns:cx="http://schemas.microsoft.com/office/drawing/2014/chartex" xmlns:cx1="http://schemas.microsoft.com/office/drawing/2015/9/8/chartex" xmlns:cx2="http://schemas.microsoft.com/office/drawing/2015/10/21/chartex" xmlns:cx3="http://schemas.microsoft.com/office/drawing/2016/5/9/chartex" xmlns:cx4="http://schemas.microsoft.com/office/drawing/2016/5/10/chartex" xmlns:cx5="http://schemas.microsoft.com/office/drawing/2016/5/11/chartex" xmlns:cx6="http://schemas.microsoft.com/office/drawing/2016/5/12/chartex" xmlns:cx7="http://schemas.microsoft.com/office/drawing/2016/5/13/chartex" xmlns:cx8="http://schemas.microsoft.com/office/drawing/2016/5/14/chartex" xmlns:mc="http://schemas.openxmlformats.org/markup-compatibility/2006" xmlns:aink="http://schemas.microsoft.com/office/drawing/2016/ink" xmlns:am3d="http://schemas.microsoft.com/office/drawing/2017/model3d" xmlns:o="urn:schemas-microsoft-com:office:office" xmlns:r="http://schemas.openxmlformats.org/officeDocument/2006/relationships" xmlns:m="http://schemas.openxmlformats.org/officeDocument/2006/math" xmlns:v="urn:schemas-microsoft-com:vml" xmlns:wp14="http://schemas.microsoft.com/office/word/2010/wordprocessingDrawing" xmlns:wp="http://schemas.openxmlformats.org/drawingml/2006/wordprocessingDrawing" xmlns:w10="urn:schemas-microsoft-com:office:word" xmlns:w="http://schemas.openxmlformats.org/wordprocessingml/2006/main" xmlns:w14="http://schemas.microsoft.com/office/word/2010/wordml" xmlns:w15="http://schemas.microsoft.com/office/word/2012/wordml" xmlns:w16cid="http://schemas.microsoft.com/office/word/2016/wordml/cid" xmlns:w16se="http://schemas.microsoft.com/office/word/2015/wordml/symex" xmlns:wpg="http://schemas.microsoft.com/office/word/2010/wordprocessingGroup" xmlns:wpi="http://schemas.microsoft.com/office/word/2010/wordprocessingInk" xmlns:wne="http://schemas.microsoft.com/office/word/2006/wordml" xmlns:wps="http://schemas.microsoft.com/office/word/2010/wordprocessingShape" mc:Ignorable="w14 w15 w16se w16cid wp14">
   <w:abstractNum w:abstractNumId="0" w15:restartNumberingAfterBreak="0">
+    <w:nsid w:val="043F090A"/>
+    <w:multiLevelType w:val="hybridMultilevel"/>
+    <w:tmpl w:val="DF2C5AA4"/>
+    <w:lvl w:ilvl="0" w:tplc="04090001">
+      <w:start w:val="1"/>
+      <w:numFmt w:val="bullet"/>
+      <w:lvlText w:val=""/>
+      <w:lvlJc w:val="left"/>
+      <w:pPr>
+        <w:ind w:left="1440" w:hanging="360"/>
+      </w:pPr>
+      <w:rPr>
+        <w:rFonts w:ascii="Symbol" w:hAnsi="Symbol" w:hint="default"/>
+      </w:rPr>
+    </w:lvl>
+    <w:lvl w:ilvl="1" w:tplc="04090003" w:tentative="1">
+      <w:start w:val="1"/>
+      <w:numFmt w:val="bullet"/>
+      <w:lvlText w:val="o"/>
+      <w:lvlJc w:val="left"/>
+      <w:pPr>
+        <w:ind w:left="2160" w:hanging="360"/>
+      </w:pPr>
+      <w:rPr>
+        <w:rFonts w:ascii="Courier New" w:hAnsi="Courier New" w:cs="Courier New" w:hint="default"/>
+      </w:rPr>
+    </w:lvl>
+    <w:lvl w:ilvl="2" w:tplc="04090005" w:tentative="1">
+      <w:start w:val="1"/>
+      <w:numFmt w:val="bullet"/>
+      <w:lvlText w:val=""/>
+      <w:lvlJc w:val="left"/>
+      <w:pPr>
+        <w:ind w:left="2880" w:hanging="360"/>
+      </w:pPr>
+      <w:rPr>
+        <w:rFonts w:ascii="Wingdings" w:hAnsi="Wingdings" w:hint="default"/>
+      </w:rPr>
+    </w:lvl>
+    <w:lvl w:ilvl="3" w:tplc="04090001" w:tentative="1">
+      <w:start w:val="1"/>
+      <w:numFmt w:val="bullet"/>
+      <w:lvlText w:val=""/>
+      <w:lvlJc w:val="left"/>
+      <w:pPr>
+        <w:ind w:left="3600" w:hanging="360"/>
+      </w:pPr>
+      <w:rPr>
+        <w:rFonts w:ascii="Symbol" w:hAnsi="Symbol" w:hint="default"/>
+      </w:rPr>
+    </w:lvl>
+    <w:lvl w:ilvl="4" w:tplc="04090003" w:tentative="1">
+      <w:start w:val="1"/>
+      <w:numFmt w:val="bullet"/>
+      <w:lvlText w:val="o"/>
+      <w:lvlJc w:val="left"/>
+      <w:pPr>
+        <w:ind w:left="4320" w:hanging="360"/>
+      </w:pPr>
+      <w:rPr>
+        <w:rFonts w:ascii="Courier New" w:hAnsi="Courier New" w:cs="Courier New" w:hint="default"/>
+      </w:rPr>
+    </w:lvl>
+    <w:lvl w:ilvl="5" w:tplc="04090005" w:tentative="1">
+      <w:start w:val="1"/>
+      <w:numFmt w:val="bullet"/>
+      <w:lvlText w:val=""/>
+      <w:lvlJc w:val="left"/>
+      <w:pPr>
+        <w:ind w:left="5040" w:hanging="360"/>
+      </w:pPr>
+      <w:rPr>
+        <w:rFonts w:ascii="Wingdings" w:hAnsi="Wingdings" w:hint="default"/>
+      </w:rPr>
+    </w:lvl>
+    <w:lvl w:ilvl="6" w:tplc="04090001" w:tentative="1">
+      <w:start w:val="1"/>
+      <w:numFmt w:val="bullet"/>
+      <w:lvlText w:val=""/>
+      <w:lvlJc w:val="left"/>
+      <w:pPr>
+        <w:ind w:left="5760" w:hanging="360"/>
+      </w:pPr>
+      <w:rPr>
+        <w:rFonts w:ascii="Symbol" w:hAnsi="Symbol" w:hint="default"/>
+      </w:rPr>
+    </w:lvl>
+    <w:lvl w:ilvl="7" w:tplc="04090003" w:tentative="1">
+      <w:start w:val="1"/>
+      <w:numFmt w:val="bullet"/>
+      <w:lvlText w:val="o"/>
+      <w:lvlJc w:val="left"/>
+      <w:pPr>
+        <w:ind w:left="6480" w:hanging="360"/>
+      </w:pPr>
+      <w:rPr>
+        <w:rFonts w:ascii="Courier New" w:hAnsi="Courier New" w:cs="Courier New" w:hint="default"/>
+      </w:rPr>
+    </w:lvl>
+    <w:lvl w:ilvl="8" w:tplc="04090005" w:tentative="1">
+      <w:start w:val="1"/>
+      <w:numFmt w:val="bullet"/>
+      <w:lvlText w:val=""/>
+      <w:lvlJc w:val="left"/>
+      <w:pPr>
+        <w:ind w:left="7200" w:hanging="360"/>
+      </w:pPr>
+      <w:rPr>
+        <w:rFonts w:ascii="Wingdings" w:hAnsi="Wingdings" w:hint="default"/>
+      </w:rPr>
+    </w:lvl>
+  </w:abstractNum>
+  <w:abstractNum w:abstractNumId="1" w15:restartNumberingAfterBreak="0">
+    <w:nsid w:val="069A00EE"/>
+    <w:multiLevelType w:val="hybridMultilevel"/>
+    <w:tmpl w:val="C3C4BB5A"/>
+    <w:lvl w:ilvl="0" w:tplc="04090001">
+      <w:start w:val="1"/>
+      <w:numFmt w:val="bullet"/>
+      <w:lvlText w:val=""/>
+      <w:lvlJc w:val="left"/>
+      <w:pPr>
+        <w:ind w:left="720" w:hanging="360"/>
+      </w:pPr>
+      <w:rPr>
+        <w:rFonts w:ascii="Symbol" w:hAnsi="Symbol" w:hint="default"/>
+      </w:rPr>
+    </w:lvl>
+    <w:lvl w:ilvl="1" w:tplc="04090003" w:tentative="1">
+      <w:start w:val="1"/>
+      <w:numFmt w:val="bullet"/>
+      <w:lvlText w:val="o"/>
+      <w:lvlJc w:val="left"/>
+      <w:pPr>
+        <w:ind w:left="1440" w:hanging="360"/>
+      </w:pPr>
+      <w:rPr>
+        <w:rFonts w:ascii="Courier New" w:hAnsi="Courier New" w:cs="Courier New" w:hint="default"/>
+      </w:rPr>
+    </w:lvl>
+    <w:lvl w:ilvl="2" w:tplc="04090005" w:tentative="1">
+      <w:start w:val="1"/>
+      <w:numFmt w:val="bullet"/>
+      <w:lvlText w:val=""/>
+      <w:lvlJc w:val="left"/>
+      <w:pPr>
+        <w:ind w:left="2160" w:hanging="360"/>
+      </w:pPr>
+      <w:rPr>
+        <w:rFonts w:ascii="Wingdings" w:hAnsi="Wingdings" w:hint="default"/>
+      </w:rPr>
+    </w:lvl>
+    <w:lvl w:ilvl="3" w:tplc="04090001" w:tentative="1">
+      <w:start w:val="1"/>
+      <w:numFmt w:val="bullet"/>
+      <w:lvlText w:val=""/>
+      <w:lvlJc w:val="left"/>
+      <w:pPr>
+        <w:ind w:left="2880" w:hanging="360"/>
+      </w:pPr>
+      <w:rPr>
+        <w:rFonts w:ascii="Symbol" w:hAnsi="Symbol" w:hint="default"/>
+      </w:rPr>
+    </w:lvl>
+    <w:lvl w:ilvl="4" w:tplc="04090003" w:tentative="1">
+      <w:start w:val="1"/>
+      <w:numFmt w:val="bullet"/>
+      <w:lvlText w:val="o"/>
+      <w:lvlJc w:val="left"/>
+      <w:pPr>
+        <w:ind w:left="3600" w:hanging="360"/>
+      </w:pPr>
+      <w:rPr>
+        <w:rFonts w:ascii="Courier New" w:hAnsi="Courier New" w:cs="Courier New" w:hint="default"/>
+      </w:rPr>
+    </w:lvl>
+    <w:lvl w:ilvl="5" w:tplc="04090005" w:tentative="1">
+      <w:start w:val="1"/>
+      <w:numFmt w:val="bullet"/>
+      <w:lvlText w:val=""/>
+      <w:lvlJc w:val="left"/>
+      <w:pPr>
+        <w:ind w:left="4320" w:hanging="360"/>
+      </w:pPr>
+      <w:rPr>
+        <w:rFonts w:ascii="Wingdings" w:hAnsi="Wingdings" w:hint="default"/>
+      </w:rPr>
+    </w:lvl>
+    <w:lvl w:ilvl="6" w:tplc="04090001" w:tentative="1">
+      <w:start w:val="1"/>
+      <w:numFmt w:val="bullet"/>
+      <w:lvlText w:val=""/>
+      <w:lvlJc w:val="left"/>
+      <w:pPr>
+        <w:ind w:left="5040" w:hanging="360"/>
+      </w:pPr>
+      <w:rPr>
+        <w:rFonts w:ascii="Symbol" w:hAnsi="Symbol" w:hint="default"/>
+      </w:rPr>
+    </w:lvl>
+    <w:lvl w:ilvl="7" w:tplc="04090003" w:tentative="1">
+      <w:start w:val="1"/>
+      <w:numFmt w:val="bullet"/>
+      <w:lvlText w:val="o"/>
+      <w:lvlJc w:val="left"/>
+      <w:pPr>
+        <w:ind w:left="5760" w:hanging="360"/>
+      </w:pPr>
+      <w:rPr>
+        <w:rFonts w:ascii="Courier New" w:hAnsi="Courier New" w:cs="Courier New" w:hint="default"/>
+      </w:rPr>
+    </w:lvl>
+    <w:lvl w:ilvl="8" w:tplc="04090005" w:tentative="1">
+      <w:start w:val="1"/>
+      <w:numFmt w:val="bullet"/>
+      <w:lvlText w:val=""/>
+      <w:lvlJc w:val="left"/>
+      <w:pPr>
+        <w:ind w:left="6480" w:hanging="360"/>
+      </w:pPr>
+      <w:rPr>
+        <w:rFonts w:ascii="Wingdings" w:hAnsi="Wingdings" w:hint="default"/>
+      </w:rPr>
+    </w:lvl>
+  </w:abstractNum>
+  <w:abstractNum w:abstractNumId="2" w15:restartNumberingAfterBreak="0">
     <w:nsid w:val="11C01A1D"/>
     <w:multiLevelType w:val="hybridMultilevel"/>
     <w:tmpl w:val="FFE0DADC"/>
@@ -1009,7 +2134,96 @@
       </w:rPr>
     </w:lvl>
   </w:abstractNum>
-  <w:abstractNum w:abstractNumId="1" w15:restartNumberingAfterBreak="0">
+  <w:abstractNum w:abstractNumId="3" w15:restartNumberingAfterBreak="0">
+    <w:nsid w:val="15A46714"/>
+    <w:multiLevelType w:val="hybridMultilevel"/>
+    <w:tmpl w:val="0794F8DA"/>
+    <w:lvl w:ilvl="0" w:tplc="22FC9768">
+      <w:start w:val="1"/>
+      <w:numFmt w:val="lowerRoman"/>
+      <w:lvlText w:val="%1."/>
+      <w:lvlJc w:val="left"/>
+      <w:pPr>
+        <w:ind w:left="1080" w:hanging="720"/>
+      </w:pPr>
+      <w:rPr>
+        <w:rFonts w:hint="default"/>
+      </w:rPr>
+    </w:lvl>
+    <w:lvl w:ilvl="1" w:tplc="04090019" w:tentative="1">
+      <w:start w:val="1"/>
+      <w:numFmt w:val="lowerLetter"/>
+      <w:lvlText w:val="%2."/>
+      <w:lvlJc w:val="left"/>
+      <w:pPr>
+        <w:ind w:left="1440" w:hanging="360"/>
+      </w:pPr>
+    </w:lvl>
+    <w:lvl w:ilvl="2" w:tplc="0409001B" w:tentative="1">
+      <w:start w:val="1"/>
+      <w:numFmt w:val="lowerRoman"/>
+      <w:lvlText w:val="%3."/>
+      <w:lvlJc w:val="right"/>
+      <w:pPr>
+        <w:ind w:left="2160" w:hanging="180"/>
+      </w:pPr>
+    </w:lvl>
+    <w:lvl w:ilvl="3" w:tplc="0409000F" w:tentative="1">
+      <w:start w:val="1"/>
+      <w:numFmt w:val="decimal"/>
+      <w:lvlText w:val="%4."/>
+      <w:lvlJc w:val="left"/>
+      <w:pPr>
+        <w:ind w:left="2880" w:hanging="360"/>
+      </w:pPr>
+    </w:lvl>
+    <w:lvl w:ilvl="4" w:tplc="04090019" w:tentative="1">
+      <w:start w:val="1"/>
+      <w:numFmt w:val="lowerLetter"/>
+      <w:lvlText w:val="%5."/>
+      <w:lvlJc w:val="left"/>
+      <w:pPr>
+        <w:ind w:left="3600" w:hanging="360"/>
+      </w:pPr>
+    </w:lvl>
+    <w:lvl w:ilvl="5" w:tplc="0409001B" w:tentative="1">
+      <w:start w:val="1"/>
+      <w:numFmt w:val="lowerRoman"/>
+      <w:lvlText w:val="%6."/>
+      <w:lvlJc w:val="right"/>
+      <w:pPr>
+        <w:ind w:left="4320" w:hanging="180"/>
+      </w:pPr>
+    </w:lvl>
+    <w:lvl w:ilvl="6" w:tplc="0409000F" w:tentative="1">
+      <w:start w:val="1"/>
+      <w:numFmt w:val="decimal"/>
+      <w:lvlText w:val="%7."/>
+      <w:lvlJc w:val="left"/>
+      <w:pPr>
+        <w:ind w:left="5040" w:hanging="360"/>
+      </w:pPr>
+    </w:lvl>
+    <w:lvl w:ilvl="7" w:tplc="04090019" w:tentative="1">
+      <w:start w:val="1"/>
+      <w:numFmt w:val="lowerLetter"/>
+      <w:lvlText w:val="%8."/>
+      <w:lvlJc w:val="left"/>
+      <w:pPr>
+        <w:ind w:left="5760" w:hanging="360"/>
+      </w:pPr>
+    </w:lvl>
+    <w:lvl w:ilvl="8" w:tplc="0409001B" w:tentative="1">
+      <w:start w:val="1"/>
+      <w:numFmt w:val="lowerRoman"/>
+      <w:lvlText w:val="%9."/>
+      <w:lvlJc w:val="right"/>
+      <w:pPr>
+        <w:ind w:left="6480" w:hanging="180"/>
+      </w:pPr>
+    </w:lvl>
+  </w:abstractNum>
+  <w:abstractNum w:abstractNumId="4" w15:restartNumberingAfterBreak="0">
     <w:nsid w:val="55A25DD0"/>
     <w:multiLevelType w:val="hybridMultilevel"/>
     <w:tmpl w:val="7F1007D0"/>
@@ -1122,7 +2336,96 @@
       </w:rPr>
     </w:lvl>
   </w:abstractNum>
-  <w:abstractNum w:abstractNumId="2" w15:restartNumberingAfterBreak="0">
+  <w:abstractNum w:abstractNumId="5" w15:restartNumberingAfterBreak="0">
+    <w:nsid w:val="6E6848A1"/>
+    <w:multiLevelType w:val="hybridMultilevel"/>
+    <w:tmpl w:val="8168F73A"/>
+    <w:lvl w:ilvl="0" w:tplc="04090019">
+      <w:start w:val="1"/>
+      <w:numFmt w:val="lowerLetter"/>
+      <w:lvlText w:val="%1."/>
+      <w:lvlJc w:val="left"/>
+      <w:pPr>
+        <w:ind w:left="720" w:hanging="360"/>
+      </w:pPr>
+      <w:rPr>
+        <w:rFonts w:hint="default"/>
+      </w:rPr>
+    </w:lvl>
+    <w:lvl w:ilvl="1" w:tplc="04090019" w:tentative="1">
+      <w:start w:val="1"/>
+      <w:numFmt w:val="lowerLetter"/>
+      <w:lvlText w:val="%2."/>
+      <w:lvlJc w:val="left"/>
+      <w:pPr>
+        <w:ind w:left="1440" w:hanging="360"/>
+      </w:pPr>
+    </w:lvl>
+    <w:lvl w:ilvl="2" w:tplc="0409001B" w:tentative="1">
+      <w:start w:val="1"/>
+      <w:numFmt w:val="lowerRoman"/>
+      <w:lvlText w:val="%3."/>
+      <w:lvlJc w:val="right"/>
+      <w:pPr>
+        <w:ind w:left="2160" w:hanging="180"/>
+      </w:pPr>
+    </w:lvl>
+    <w:lvl w:ilvl="3" w:tplc="0409000F" w:tentative="1">
+      <w:start w:val="1"/>
+      <w:numFmt w:val="decimal"/>
+      <w:lvlText w:val="%4."/>
+      <w:lvlJc w:val="left"/>
+      <w:pPr>
+        <w:ind w:left="2880" w:hanging="360"/>
+      </w:pPr>
+    </w:lvl>
+    <w:lvl w:ilvl="4" w:tplc="04090019" w:tentative="1">
+      <w:start w:val="1"/>
+      <w:numFmt w:val="lowerLetter"/>
+      <w:lvlText w:val="%5."/>
+      <w:lvlJc w:val="left"/>
+      <w:pPr>
+        <w:ind w:left="3600" w:hanging="360"/>
+      </w:pPr>
+    </w:lvl>
+    <w:lvl w:ilvl="5" w:tplc="0409001B" w:tentative="1">
+      <w:start w:val="1"/>
+      <w:numFmt w:val="lowerRoman"/>
+      <w:lvlText w:val="%6."/>
+      <w:lvlJc w:val="right"/>
+      <w:pPr>
+        <w:ind w:left="4320" w:hanging="180"/>
+      </w:pPr>
+    </w:lvl>
+    <w:lvl w:ilvl="6" w:tplc="0409000F" w:tentative="1">
+      <w:start w:val="1"/>
+      <w:numFmt w:val="decimal"/>
+      <w:lvlText w:val="%7."/>
+      <w:lvlJc w:val="left"/>
+      <w:pPr>
+        <w:ind w:left="5040" w:hanging="360"/>
+      </w:pPr>
+    </w:lvl>
+    <w:lvl w:ilvl="7" w:tplc="04090019" w:tentative="1">
+      <w:start w:val="1"/>
+      <w:numFmt w:val="lowerLetter"/>
+      <w:lvlText w:val="%8."/>
+      <w:lvlJc w:val="left"/>
+      <w:pPr>
+        <w:ind w:left="5760" w:hanging="360"/>
+      </w:pPr>
+    </w:lvl>
+    <w:lvl w:ilvl="8" w:tplc="0409001B" w:tentative="1">
+      <w:start w:val="1"/>
+      <w:numFmt w:val="lowerRoman"/>
+      <w:lvlText w:val="%9."/>
+      <w:lvlJc w:val="right"/>
+      <w:pPr>
+        <w:ind w:left="6480" w:hanging="180"/>
+      </w:pPr>
+    </w:lvl>
+  </w:abstractNum>
+  <w:abstractNum w:abstractNumId="6" w15:restartNumberingAfterBreak="0">
     <w:nsid w:val="73A54C90"/>
     <w:multiLevelType w:val="multilevel"/>
     <w:tmpl w:val="D7C8B3AC"/>
@@ -1244,12 +2547,24 @@
     </w:lvl>
   </w:abstractNum>
   <w:num w:numId="1">
+    <w:abstractNumId w:val="6"/>
+  </w:num>
+  <w:num w:numId="2">
+    <w:abstractNumId w:val="4"/>
+  </w:num>
+  <w:num w:numId="3">
     <w:abstractNumId w:val="2"/>
   </w:num>
-  <w:num w:numId="2">
+  <w:num w:numId="4">
     <w:abstractNumId w:val="1"/>
   </w:num>
-  <w:num w:numId="3">
+  <w:num w:numId="5">
+    <w:abstractNumId w:val="5"/>
+  </w:num>
+  <w:num w:numId="6">
+    <w:abstractNumId w:val="3"/>
+  </w:num>
+  <w:num w:numId="7">
     <w:abstractNumId w:val="0"/>
   </w:num>
 </w:numbering>

</xml_diff>

<commit_message>
Uploaded the correct README file
</commit_message>
<xml_diff>
--- a/Syriatel Customer Churn Data Report.docx
+++ b/Syriatel Customer Churn Data Report.docx
@@ -1819,15 +1819,31 @@
           <w:sz w:val="24"/>
           <w:szCs w:val="24"/>
         </w:rPr>
-        <w:t>For the purposes of this project, I will be making using of t</w:t>
-      </w:r>
-      <w:r>
-        <w:rPr>
-          <w:rFonts w:ascii="Palatino Linotype" w:hAnsi="Palatino Linotype"/>
-          <w:sz w:val="24"/>
-          <w:szCs w:val="24"/>
-        </w:rPr>
-        <w:t>hree Machine Learning Models as follows:</w:t>
+        <w:t>For the purposes of this project, t</w:t>
+      </w:r>
+      <w:r>
+        <w:rPr>
+          <w:rFonts w:ascii="Palatino Linotype" w:hAnsi="Palatino Linotype"/>
+          <w:sz w:val="24"/>
+          <w:szCs w:val="24"/>
+        </w:rPr>
+        <w:t xml:space="preserve">hree Machine Learning Models </w:t>
+      </w:r>
+      <w:r>
+        <w:rPr>
+          <w:rFonts w:ascii="Palatino Linotype" w:hAnsi="Palatino Linotype"/>
+          <w:sz w:val="24"/>
+          <w:szCs w:val="24"/>
+        </w:rPr>
+        <w:t>were used</w:t>
+      </w:r>
+      <w:r>
+        <w:rPr>
+          <w:rFonts w:ascii="Palatino Linotype" w:hAnsi="Palatino Linotype"/>
+          <w:sz w:val="24"/>
+          <w:szCs w:val="24"/>
+        </w:rPr>
+        <w:t>:</w:t>
       </w:r>
     </w:p>
     <w:p>
@@ -1899,6 +1915,288 @@
     </w:p>
     <w:p>
       <w:pPr>
+        <w:rPr>
+          <w:rFonts w:ascii="Palatino Linotype" w:hAnsi="Palatino Linotype"/>
+          <w:sz w:val="24"/>
+          <w:szCs w:val="24"/>
+        </w:rPr>
+      </w:pPr>
+      <w:r>
+        <w:rPr>
+          <w:rFonts w:ascii="Palatino Linotype" w:hAnsi="Palatino Linotype"/>
+          <w:sz w:val="24"/>
+          <w:szCs w:val="24"/>
+        </w:rPr>
+        <w:t xml:space="preserve">Before we start analysis, </w:t>
+      </w:r>
+      <w:r>
+        <w:rPr>
+          <w:rFonts w:ascii="Palatino Linotype" w:hAnsi="Palatino Linotype"/>
+          <w:sz w:val="24"/>
+          <w:szCs w:val="24"/>
+        </w:rPr>
+        <w:t>there’s need to explain the justification for choosing the above models.</w:t>
+      </w:r>
+    </w:p>
+    <w:p>
+      <w:pPr>
+        <w:rPr>
+          <w:rFonts w:ascii="Palatino Linotype" w:hAnsi="Palatino Linotype"/>
+          <w:b/>
+          <w:sz w:val="24"/>
+          <w:szCs w:val="24"/>
+        </w:rPr>
+      </w:pPr>
+      <w:r>
+        <w:rPr>
+          <w:rFonts w:ascii="Palatino Linotype" w:hAnsi="Palatino Linotype"/>
+          <w:b/>
+          <w:sz w:val="24"/>
+          <w:szCs w:val="24"/>
+        </w:rPr>
+        <w:t>Why Use Logistic Regression</w:t>
+      </w:r>
+    </w:p>
+    <w:p>
+      <w:pPr>
+        <w:pStyle w:val="ListParagraph"/>
+        <w:numPr>
+          <w:ilvl w:val="0"/>
+          <w:numId w:val="12"/>
+        </w:numPr>
+        <w:rPr>
+          <w:rFonts w:ascii="Palatino Linotype" w:hAnsi="Palatino Linotype"/>
+          <w:sz w:val="24"/>
+          <w:szCs w:val="24"/>
+        </w:rPr>
+      </w:pPr>
+      <w:r>
+        <w:rPr>
+          <w:rFonts w:ascii="Palatino Linotype" w:hAnsi="Palatino Linotype"/>
+          <w:sz w:val="24"/>
+          <w:szCs w:val="24"/>
+        </w:rPr>
+        <w:t>Logistic regression is computationally efficient and less prone to overfitting on smaller datasets compared to more complex models.</w:t>
+      </w:r>
+    </w:p>
+    <w:p>
+      <w:pPr>
+        <w:pStyle w:val="ListParagraph"/>
+        <w:numPr>
+          <w:ilvl w:val="0"/>
+          <w:numId w:val="12"/>
+        </w:numPr>
+        <w:rPr>
+          <w:rFonts w:ascii="Palatino Linotype" w:hAnsi="Palatino Linotype"/>
+          <w:sz w:val="24"/>
+          <w:szCs w:val="24"/>
+        </w:rPr>
+      </w:pPr>
+      <w:r>
+        <w:rPr>
+          <w:rFonts w:ascii="Palatino Linotype" w:hAnsi="Palatino Linotype"/>
+          <w:sz w:val="24"/>
+          <w:szCs w:val="24"/>
+        </w:rPr>
+        <w:t>By examining the coefficients, we can identify which features are most predictive of churn, aiding in actionable insights.</w:t>
+      </w:r>
+    </w:p>
+    <w:p>
+      <w:pPr>
+        <w:pStyle w:val="ListParagraph"/>
+        <w:numPr>
+          <w:ilvl w:val="0"/>
+          <w:numId w:val="12"/>
+        </w:numPr>
+        <w:rPr>
+          <w:rFonts w:ascii="Palatino Linotype" w:hAnsi="Palatino Linotype"/>
+          <w:sz w:val="24"/>
+          <w:szCs w:val="24"/>
+        </w:rPr>
+      </w:pPr>
+      <w:r>
+        <w:rPr>
+          <w:rFonts w:ascii="Palatino Linotype" w:hAnsi="Palatino Linotype"/>
+          <w:sz w:val="24"/>
+          <w:szCs w:val="24"/>
+        </w:rPr>
+        <w:t>Logistic regression is easy to implement and interpret, providing a clear understanding of how each feature impacts the probability of churn.</w:t>
+      </w:r>
+    </w:p>
+    <w:p>
+      <w:pPr>
+        <w:pStyle w:val="ListParagraph"/>
+        <w:numPr>
+          <w:ilvl w:val="0"/>
+          <w:numId w:val="12"/>
+        </w:numPr>
+        <w:rPr>
+          <w:rFonts w:ascii="Palatino Linotype" w:hAnsi="Palatino Linotype"/>
+          <w:sz w:val="24"/>
+          <w:szCs w:val="24"/>
+        </w:rPr>
+      </w:pPr>
+      <w:r>
+        <w:rPr>
+          <w:rFonts w:ascii="Palatino Linotype" w:hAnsi="Palatino Linotype"/>
+          <w:sz w:val="24"/>
+          <w:szCs w:val="24"/>
+        </w:rPr>
+        <w:t>The coefficients directly indicate the direction (positive or negative) and magnitude of the effect of features on the likelihood of churn.</w:t>
+      </w:r>
+    </w:p>
+    <w:p>
+      <w:pPr>
+        <w:rPr>
+          <w:rFonts w:ascii="Palatino Linotype" w:hAnsi="Palatino Linotype"/>
+          <w:b/>
+          <w:sz w:val="24"/>
+          <w:szCs w:val="24"/>
+        </w:rPr>
+      </w:pPr>
+      <w:r>
+        <w:rPr>
+          <w:rFonts w:ascii="Palatino Linotype" w:hAnsi="Palatino Linotype"/>
+          <w:b/>
+          <w:sz w:val="24"/>
+          <w:szCs w:val="24"/>
+        </w:rPr>
+        <w:t xml:space="preserve">Why Use Decision Trees </w:t>
+      </w:r>
+      <w:bookmarkStart w:id="0" w:name="_GoBack"/>
+      <w:bookmarkEnd w:id="0"/>
+      <w:r>
+        <w:rPr>
+          <w:rFonts w:ascii="Palatino Linotype" w:hAnsi="Palatino Linotype"/>
+          <w:b/>
+          <w:sz w:val="24"/>
+          <w:szCs w:val="24"/>
+        </w:rPr>
+        <w:t>with Hyperparameter Tuning?</w:t>
+      </w:r>
+    </w:p>
+    <w:p>
+      <w:pPr>
+        <w:pStyle w:val="ListParagraph"/>
+        <w:numPr>
+          <w:ilvl w:val="0"/>
+          <w:numId w:val="13"/>
+        </w:numPr>
+        <w:rPr>
+          <w:rFonts w:ascii="Palatino Linotype" w:hAnsi="Palatino Linotype"/>
+          <w:sz w:val="24"/>
+          <w:szCs w:val="24"/>
+        </w:rPr>
+      </w:pPr>
+      <w:r>
+        <w:rPr>
+          <w:rFonts w:ascii="Palatino Linotype" w:hAnsi="Palatino Linotype"/>
+          <w:sz w:val="24"/>
+          <w:szCs w:val="24"/>
+        </w:rPr>
+        <w:t>Handles Mixed Data Types - Decision trees naturally handle both numerical and categorical features without requiring extensive preprocessing (e.g., encoding or normalization).</w:t>
+      </w:r>
+    </w:p>
+    <w:p>
+      <w:pPr>
+        <w:pStyle w:val="ListParagraph"/>
+        <w:numPr>
+          <w:ilvl w:val="0"/>
+          <w:numId w:val="13"/>
+        </w:numPr>
+        <w:rPr>
+          <w:rFonts w:ascii="Palatino Linotype" w:hAnsi="Palatino Linotype"/>
+          <w:sz w:val="24"/>
+          <w:szCs w:val="24"/>
+        </w:rPr>
+      </w:pPr>
+      <w:r>
+        <w:rPr>
+          <w:rFonts w:ascii="Palatino Linotype" w:hAnsi="Palatino Linotype"/>
+          <w:sz w:val="24"/>
+          <w:szCs w:val="24"/>
+        </w:rPr>
+        <w:t>Captures Nonlinear Relationships - Decision trees can model complex, nonlinear interactions between features and the target variable, such as thresholds where churn probability increases sharply (e.g., high customer service calls).</w:t>
+      </w:r>
+    </w:p>
+    <w:p>
+      <w:pPr>
+        <w:pStyle w:val="ListParagraph"/>
+        <w:numPr>
+          <w:ilvl w:val="0"/>
+          <w:numId w:val="13"/>
+        </w:numPr>
+        <w:rPr>
+          <w:rFonts w:ascii="Palatino Linotype" w:hAnsi="Palatino Linotype"/>
+          <w:sz w:val="24"/>
+          <w:szCs w:val="24"/>
+        </w:rPr>
+      </w:pPr>
+      <w:r>
+        <w:rPr>
+          <w:rFonts w:ascii="Palatino Linotype" w:hAnsi="Palatino Linotype"/>
+          <w:sz w:val="24"/>
+          <w:szCs w:val="24"/>
+        </w:rPr>
+        <w:t xml:space="preserve">Robustness Through Hyperparameter Tuning - Hyperparameter tuning (e.g., adjusting </w:t>
+      </w:r>
+      <w:proofErr w:type="spellStart"/>
+      <w:r>
+        <w:rPr>
+          <w:rFonts w:ascii="Palatino Linotype" w:hAnsi="Palatino Linotype"/>
+          <w:sz w:val="24"/>
+          <w:szCs w:val="24"/>
+        </w:rPr>
+        <w:t>max_depth</w:t>
+      </w:r>
+      <w:proofErr w:type="spellEnd"/>
+      <w:r>
+        <w:rPr>
+          <w:rFonts w:ascii="Palatino Linotype" w:hAnsi="Palatino Linotype"/>
+          <w:sz w:val="24"/>
+          <w:szCs w:val="24"/>
+        </w:rPr>
+        <w:t xml:space="preserve">, </w:t>
+      </w:r>
+      <w:proofErr w:type="spellStart"/>
+      <w:r>
+        <w:rPr>
+          <w:rFonts w:ascii="Palatino Linotype" w:hAnsi="Palatino Linotype"/>
+          <w:sz w:val="24"/>
+          <w:szCs w:val="24"/>
+        </w:rPr>
+        <w:t>min_samples_split</w:t>
+      </w:r>
+      <w:proofErr w:type="spellEnd"/>
+      <w:r>
+        <w:rPr>
+          <w:rFonts w:ascii="Palatino Linotype" w:hAnsi="Palatino Linotype"/>
+          <w:sz w:val="24"/>
+          <w:szCs w:val="24"/>
+        </w:rPr>
+        <w:t xml:space="preserve">, </w:t>
+      </w:r>
+      <w:proofErr w:type="spellStart"/>
+      <w:r>
+        <w:rPr>
+          <w:rFonts w:ascii="Palatino Linotype" w:hAnsi="Palatino Linotype"/>
+          <w:sz w:val="24"/>
+          <w:szCs w:val="24"/>
+        </w:rPr>
+        <w:t>min_samples_leaf</w:t>
+      </w:r>
+      <w:proofErr w:type="spellEnd"/>
+      <w:r>
+        <w:rPr>
+          <w:rFonts w:ascii="Palatino Linotype" w:hAnsi="Palatino Linotype"/>
+          <w:sz w:val="24"/>
+          <w:szCs w:val="24"/>
+        </w:rPr>
+        <w:t>) improves generalization by preventing overfitting.</w:t>
+      </w:r>
+    </w:p>
+    <w:p>
+      <w:pPr>
         <w:pStyle w:val="ListParagraph"/>
         <w:ind w:left="1440"/>
         <w:rPr>
@@ -2034,6 +2332,7 @@
           <w:sz w:val="24"/>
           <w:szCs w:val="24"/>
         </w:rPr>
+        <w:lastRenderedPageBreak/>
         <w:t>Analyze coefficients: Interpret the contribution of each feature to the likelihood of churn.</w:t>
       </w:r>
     </w:p>
@@ -2136,7 +2435,6 @@
           <w:sz w:val="24"/>
           <w:szCs w:val="24"/>
         </w:rPr>
-        <w:lastRenderedPageBreak/>
         <w:drawing>
           <wp:inline distT="0" distB="0" distL="0" distR="0" wp14:anchorId="53B13BC3" wp14:editId="4BBAC2EB">
             <wp:extent cx="5067560" cy="3626036"/>
@@ -2220,6 +2518,7 @@
           <w:sz w:val="24"/>
           <w:szCs w:val="24"/>
         </w:rPr>
+        <w:lastRenderedPageBreak/>
         <w:t>Decision Tree Algorithm</w:t>
       </w:r>
     </w:p>
@@ -2322,7 +2621,6 @@
           <w:sz w:val="24"/>
           <w:szCs w:val="24"/>
         </w:rPr>
-        <w:lastRenderedPageBreak/>
         <w:t>The ROC curve for the Decision Tree is shown below:</w:t>
       </w:r>
     </w:p>
@@ -2391,6 +2689,7 @@
           <w:sz w:val="24"/>
           <w:szCs w:val="24"/>
         </w:rPr>
+        <w:lastRenderedPageBreak/>
         <w:t xml:space="preserve">From the graph above, it is evident that the Decision Tree improves a little from </w:t>
       </w:r>
       <w:r>
@@ -2552,7 +2851,6 @@
           <w:sz w:val="24"/>
           <w:szCs w:val="24"/>
         </w:rPr>
-        <w:lastRenderedPageBreak/>
         <w:drawing>
           <wp:inline distT="0" distB="0" distL="0" distR="0" wp14:anchorId="2134785D" wp14:editId="3FA360CC">
             <wp:extent cx="4388076" cy="2063856"/>
@@ -2621,6 +2919,7 @@
           <w:sz w:val="24"/>
           <w:szCs w:val="24"/>
         </w:rPr>
+        <w:lastRenderedPageBreak/>
         <w:drawing>
           <wp:inline distT="0" distB="0" distL="0" distR="0" wp14:anchorId="11EEFBD9" wp14:editId="797D56BB">
             <wp:extent cx="5067560" cy="3645087"/>
@@ -2697,10 +2996,61 @@
       <w:pPr>
         <w:rPr>
           <w:rFonts w:ascii="Palatino Linotype" w:hAnsi="Palatino Linotype"/>
-          <w:sz w:val="24"/>
-          <w:szCs w:val="24"/>
-        </w:rPr>
-      </w:pPr>
+          <w:b/>
+          <w:sz w:val="24"/>
+          <w:szCs w:val="24"/>
+        </w:rPr>
+      </w:pPr>
+      <w:r>
+        <w:rPr>
+          <w:rFonts w:ascii="Palatino Linotype" w:hAnsi="Palatino Linotype"/>
+          <w:b/>
+          <w:sz w:val="24"/>
+          <w:szCs w:val="24"/>
+        </w:rPr>
+        <w:t>Confusion Matrix</w:t>
+      </w:r>
+    </w:p>
+    <w:p>
+      <w:pPr>
+        <w:rPr>
+          <w:rFonts w:ascii="Palatino Linotype" w:hAnsi="Palatino Linotype"/>
+          <w:sz w:val="24"/>
+          <w:szCs w:val="24"/>
+        </w:rPr>
+      </w:pPr>
+      <w:r>
+        <w:rPr>
+          <w:rFonts w:ascii="Palatino Linotype" w:hAnsi="Palatino Linotype"/>
+          <w:sz w:val="24"/>
+          <w:szCs w:val="24"/>
+        </w:rPr>
+        <w:t xml:space="preserve">The confusion matrix helps </w:t>
+      </w:r>
+      <w:r>
+        <w:rPr>
+          <w:rFonts w:ascii="Palatino Linotype" w:hAnsi="Palatino Linotype"/>
+          <w:sz w:val="24"/>
+          <w:szCs w:val="24"/>
+        </w:rPr>
+        <w:t xml:space="preserve">to </w:t>
+      </w:r>
+      <w:r>
+        <w:rPr>
+          <w:rFonts w:ascii="Palatino Linotype" w:hAnsi="Palatino Linotype"/>
+          <w:sz w:val="24"/>
+          <w:szCs w:val="24"/>
+        </w:rPr>
+        <w:t>understand how well the classifier is performing</w:t>
+      </w:r>
+      <w:r>
+        <w:rPr>
+          <w:rFonts w:ascii="Palatino Linotype" w:hAnsi="Palatino Linotype"/>
+          <w:sz w:val="24"/>
+          <w:szCs w:val="24"/>
+        </w:rPr>
+        <w:t xml:space="preserve">. </w:t>
+      </w:r>
       <w:r>
         <w:rPr>
           <w:rFonts w:ascii="Palatino Linotype" w:hAnsi="Palatino Linotype"/>
@@ -3040,8 +3390,6 @@
           </wp:inline>
         </w:drawing>
       </w:r>
-      <w:bookmarkStart w:id="0" w:name="_GoBack"/>
-      <w:bookmarkEnd w:id="0"/>
     </w:p>
     <w:p>
       <w:pPr>
@@ -4027,6 +4375,95 @@
     </w:lvl>
   </w:abstractNum>
   <w:abstractNum w:abstractNumId="6" w15:restartNumberingAfterBreak="0">
+    <w:nsid w:val="4B56680D"/>
+    <w:multiLevelType w:val="hybridMultilevel"/>
+    <w:tmpl w:val="8A66090C"/>
+    <w:lvl w:ilvl="0" w:tplc="62D87C7E">
+      <w:start w:val="1"/>
+      <w:numFmt w:val="lowerRoman"/>
+      <w:lvlText w:val="%1."/>
+      <w:lvlJc w:val="left"/>
+      <w:pPr>
+        <w:ind w:left="1080" w:hanging="720"/>
+      </w:pPr>
+      <w:rPr>
+        <w:rFonts w:hint="default"/>
+      </w:rPr>
+    </w:lvl>
+    <w:lvl w:ilvl="1" w:tplc="04090019" w:tentative="1">
+      <w:start w:val="1"/>
+      <w:numFmt w:val="lowerLetter"/>
+      <w:lvlText w:val="%2."/>
+      <w:lvlJc w:val="left"/>
+      <w:pPr>
+        <w:ind w:left="1440" w:hanging="360"/>
+      </w:pPr>
+    </w:lvl>
+    <w:lvl w:ilvl="2" w:tplc="0409001B" w:tentative="1">
+      <w:start w:val="1"/>
+      <w:numFmt w:val="lowerRoman"/>
+      <w:lvlText w:val="%3."/>
+      <w:lvlJc w:val="right"/>
+      <w:pPr>
+        <w:ind w:left="2160" w:hanging="180"/>
+      </w:pPr>
+    </w:lvl>
+    <w:lvl w:ilvl="3" w:tplc="0409000F" w:tentative="1">
+      <w:start w:val="1"/>
+      <w:numFmt w:val="decimal"/>
+      <w:lvlText w:val="%4."/>
+      <w:lvlJc w:val="left"/>
+      <w:pPr>
+        <w:ind w:left="2880" w:hanging="360"/>
+      </w:pPr>
+    </w:lvl>
+    <w:lvl w:ilvl="4" w:tplc="04090019" w:tentative="1">
+      <w:start w:val="1"/>
+      <w:numFmt w:val="lowerLetter"/>
+      <w:lvlText w:val="%5."/>
+      <w:lvlJc w:val="left"/>
+      <w:pPr>
+        <w:ind w:left="3600" w:hanging="360"/>
+      </w:pPr>
+    </w:lvl>
+    <w:lvl w:ilvl="5" w:tplc="0409001B" w:tentative="1">
+      <w:start w:val="1"/>
+      <w:numFmt w:val="lowerRoman"/>
+      <w:lvlText w:val="%6."/>
+      <w:lvlJc w:val="right"/>
+      <w:pPr>
+        <w:ind w:left="4320" w:hanging="180"/>
+      </w:pPr>
+    </w:lvl>
+    <w:lvl w:ilvl="6" w:tplc="0409000F" w:tentative="1">
+      <w:start w:val="1"/>
+      <w:numFmt w:val="decimal"/>
+      <w:lvlText w:val="%7."/>
+      <w:lvlJc w:val="left"/>
+      <w:pPr>
+        <w:ind w:left="5040" w:hanging="360"/>
+      </w:pPr>
+    </w:lvl>
+    <w:lvl w:ilvl="7" w:tplc="04090019" w:tentative="1">
+      <w:start w:val="1"/>
+      <w:numFmt w:val="lowerLetter"/>
+      <w:lvlText w:val="%8."/>
+      <w:lvlJc w:val="left"/>
+      <w:pPr>
+        <w:ind w:left="5760" w:hanging="360"/>
+      </w:pPr>
+    </w:lvl>
+    <w:lvl w:ilvl="8" w:tplc="0409001B" w:tentative="1">
+      <w:start w:val="1"/>
+      <w:numFmt w:val="lowerRoman"/>
+      <w:lvlText w:val="%9."/>
+      <w:lvlJc w:val="right"/>
+      <w:pPr>
+        <w:ind w:left="6480" w:hanging="180"/>
+      </w:pPr>
+    </w:lvl>
+  </w:abstractNum>
+  <w:abstractNum w:abstractNumId="7" w15:restartNumberingAfterBreak="0">
     <w:nsid w:val="55A25DD0"/>
     <w:multiLevelType w:val="hybridMultilevel"/>
     <w:tmpl w:val="7F1007D0"/>
@@ -4139,7 +4576,7 @@
       </w:rPr>
     </w:lvl>
   </w:abstractNum>
-  <w:abstractNum w:abstractNumId="7" w15:restartNumberingAfterBreak="0">
+  <w:abstractNum w:abstractNumId="8" w15:restartNumberingAfterBreak="0">
     <w:nsid w:val="5F2B3B72"/>
     <w:multiLevelType w:val="hybridMultilevel"/>
     <w:tmpl w:val="6FD0154C"/>
@@ -4252,7 +4689,96 @@
       </w:rPr>
     </w:lvl>
   </w:abstractNum>
-  <w:abstractNum w:abstractNumId="8" w15:restartNumberingAfterBreak="0">
+  <w:abstractNum w:abstractNumId="9" w15:restartNumberingAfterBreak="0">
+    <w:nsid w:val="69274460"/>
+    <w:multiLevelType w:val="hybridMultilevel"/>
+    <w:tmpl w:val="4B4E8886"/>
+    <w:lvl w:ilvl="0" w:tplc="25F80A10">
+      <w:start w:val="1"/>
+      <w:numFmt w:val="lowerRoman"/>
+      <w:lvlText w:val="%1."/>
+      <w:lvlJc w:val="left"/>
+      <w:pPr>
+        <w:ind w:left="1080" w:hanging="720"/>
+      </w:pPr>
+      <w:rPr>
+        <w:rFonts w:hint="default"/>
+      </w:rPr>
+    </w:lvl>
+    <w:lvl w:ilvl="1" w:tplc="04090019" w:tentative="1">
+      <w:start w:val="1"/>
+      <w:numFmt w:val="lowerLetter"/>
+      <w:lvlText w:val="%2."/>
+      <w:lvlJc w:val="left"/>
+      <w:pPr>
+        <w:ind w:left="1440" w:hanging="360"/>
+      </w:pPr>
+    </w:lvl>
+    <w:lvl w:ilvl="2" w:tplc="0409001B" w:tentative="1">
+      <w:start w:val="1"/>
+      <w:numFmt w:val="lowerRoman"/>
+      <w:lvlText w:val="%3."/>
+      <w:lvlJc w:val="right"/>
+      <w:pPr>
+        <w:ind w:left="2160" w:hanging="180"/>
+      </w:pPr>
+    </w:lvl>
+    <w:lvl w:ilvl="3" w:tplc="0409000F" w:tentative="1">
+      <w:start w:val="1"/>
+      <w:numFmt w:val="decimal"/>
+      <w:lvlText w:val="%4."/>
+      <w:lvlJc w:val="left"/>
+      <w:pPr>
+        <w:ind w:left="2880" w:hanging="360"/>
+      </w:pPr>
+    </w:lvl>
+    <w:lvl w:ilvl="4" w:tplc="04090019" w:tentative="1">
+      <w:start w:val="1"/>
+      <w:numFmt w:val="lowerLetter"/>
+      <w:lvlText w:val="%5."/>
+      <w:lvlJc w:val="left"/>
+      <w:pPr>
+        <w:ind w:left="3600" w:hanging="360"/>
+      </w:pPr>
+    </w:lvl>
+    <w:lvl w:ilvl="5" w:tplc="0409001B" w:tentative="1">
+      <w:start w:val="1"/>
+      <w:numFmt w:val="lowerRoman"/>
+      <w:lvlText w:val="%6."/>
+      <w:lvlJc w:val="right"/>
+      <w:pPr>
+        <w:ind w:left="4320" w:hanging="180"/>
+      </w:pPr>
+    </w:lvl>
+    <w:lvl w:ilvl="6" w:tplc="0409000F" w:tentative="1">
+      <w:start w:val="1"/>
+      <w:numFmt w:val="decimal"/>
+      <w:lvlText w:val="%7."/>
+      <w:lvlJc w:val="left"/>
+      <w:pPr>
+        <w:ind w:left="5040" w:hanging="360"/>
+      </w:pPr>
+    </w:lvl>
+    <w:lvl w:ilvl="7" w:tplc="04090019" w:tentative="1">
+      <w:start w:val="1"/>
+      <w:numFmt w:val="lowerLetter"/>
+      <w:lvlText w:val="%8."/>
+      <w:lvlJc w:val="left"/>
+      <w:pPr>
+        <w:ind w:left="5760" w:hanging="360"/>
+      </w:pPr>
+    </w:lvl>
+    <w:lvl w:ilvl="8" w:tplc="0409001B" w:tentative="1">
+      <w:start w:val="1"/>
+      <w:numFmt w:val="lowerRoman"/>
+      <w:lvlText w:val="%9."/>
+      <w:lvlJc w:val="right"/>
+      <w:pPr>
+        <w:ind w:left="6480" w:hanging="180"/>
+      </w:pPr>
+    </w:lvl>
+  </w:abstractNum>
+  <w:abstractNum w:abstractNumId="10" w15:restartNumberingAfterBreak="0">
     <w:nsid w:val="6E6848A1"/>
     <w:multiLevelType w:val="hybridMultilevel"/>
     <w:tmpl w:val="8168F73A"/>
@@ -4341,7 +4867,7 @@
       </w:pPr>
     </w:lvl>
   </w:abstractNum>
-  <w:abstractNum w:abstractNumId="9" w15:restartNumberingAfterBreak="0">
+  <w:abstractNum w:abstractNumId="11" w15:restartNumberingAfterBreak="0">
     <w:nsid w:val="73746F8A"/>
     <w:multiLevelType w:val="hybridMultilevel"/>
     <w:tmpl w:val="C81EBFE0"/>
@@ -4454,7 +4980,7 @@
       </w:rPr>
     </w:lvl>
   </w:abstractNum>
-  <w:abstractNum w:abstractNumId="10" w15:restartNumberingAfterBreak="0">
+  <w:abstractNum w:abstractNumId="12" w15:restartNumberingAfterBreak="0">
     <w:nsid w:val="73A54C90"/>
     <w:multiLevelType w:val="multilevel"/>
     <w:tmpl w:val="D7C8B3AC"/>
@@ -4576,10 +5102,10 @@
     </w:lvl>
   </w:abstractNum>
   <w:num w:numId="1">
-    <w:abstractNumId w:val="10"/>
+    <w:abstractNumId w:val="12"/>
   </w:num>
   <w:num w:numId="2">
-    <w:abstractNumId w:val="6"/>
+    <w:abstractNumId w:val="7"/>
   </w:num>
   <w:num w:numId="3">
     <w:abstractNumId w:val="2"/>
@@ -4588,7 +5114,7 @@
     <w:abstractNumId w:val="1"/>
   </w:num>
   <w:num w:numId="5">
-    <w:abstractNumId w:val="8"/>
+    <w:abstractNumId w:val="10"/>
   </w:num>
   <w:num w:numId="6">
     <w:abstractNumId w:val="4"/>
@@ -4597,16 +5123,22 @@
     <w:abstractNumId w:val="0"/>
   </w:num>
   <w:num w:numId="8">
-    <w:abstractNumId w:val="9"/>
+    <w:abstractNumId w:val="11"/>
   </w:num>
   <w:num w:numId="9">
     <w:abstractNumId w:val="5"/>
   </w:num>
   <w:num w:numId="10">
-    <w:abstractNumId w:val="7"/>
+    <w:abstractNumId w:val="8"/>
   </w:num>
   <w:num w:numId="11">
     <w:abstractNumId w:val="3"/>
+  </w:num>
+  <w:num w:numId="12">
+    <w:abstractNumId w:val="6"/>
+  </w:num>
+  <w:num w:numId="13">
+    <w:abstractNumId w:val="9"/>
   </w:num>
 </w:numbering>
 </file>

</xml_diff>